<commit_message>
version 2 master project
</commit_message>
<xml_diff>
--- a/Master_Projektkennblatt_ppasler.docx
+++ b/Master_Projektkennblatt_ppasler.docx
@@ -110,10 +110,92 @@
       <w:r>
         <w:rPr>
           <w:rFonts w:ascii="Franklin Gothic Medium" w:hAnsi="Franklin Gothic Medium"/>
+          <w:b/>
+          <w:bCs/>
           <w:sz w:val="24"/>
           <w:szCs w:val="24"/>
         </w:rPr>
-        <w:t>Portable System to Detect driver drowsiness with Body Sensors.</w:t>
+        <w:t>Po</w:t>
+      </w:r>
+      <w:r>
+        <w:rPr>
+          <w:rFonts w:ascii="Franklin Gothic Medium" w:hAnsi="Franklin Gothic Medium"/>
+          <w:sz w:val="24"/>
+          <w:szCs w:val="24"/>
+        </w:rPr>
+        <w:t xml:space="preserve">rtable </w:t>
+      </w:r>
+      <w:r>
+        <w:rPr>
+          <w:rFonts w:ascii="Franklin Gothic Medium" w:hAnsi="Franklin Gothic Medium"/>
+          <w:b/>
+          <w:bCs/>
+          <w:sz w:val="24"/>
+          <w:szCs w:val="24"/>
+        </w:rPr>
+        <w:t>S</w:t>
+      </w:r>
+      <w:r>
+        <w:rPr>
+          <w:rFonts w:ascii="Franklin Gothic Medium" w:hAnsi="Franklin Gothic Medium"/>
+          <w:sz w:val="24"/>
+          <w:szCs w:val="24"/>
+        </w:rPr>
+        <w:t xml:space="preserve">ystem to </w:t>
+      </w:r>
+      <w:r>
+        <w:rPr>
+          <w:rFonts w:ascii="Franklin Gothic Medium" w:hAnsi="Franklin Gothic Medium"/>
+          <w:b/>
+          <w:bCs/>
+          <w:sz w:val="24"/>
+          <w:szCs w:val="24"/>
+        </w:rPr>
+        <w:t>D</w:t>
+      </w:r>
+      <w:r>
+        <w:rPr>
+          <w:rFonts w:ascii="Franklin Gothic Medium" w:hAnsi="Franklin Gothic Medium"/>
+          <w:sz w:val="24"/>
+          <w:szCs w:val="24"/>
+        </w:rPr>
+        <w:t xml:space="preserve">etect driver drowsiness with </w:t>
+      </w:r>
+      <w:r>
+        <w:rPr>
+          <w:rFonts w:ascii="Franklin Gothic Medium" w:hAnsi="Franklin Gothic Medium"/>
+          <w:b/>
+          <w:bCs/>
+          <w:sz w:val="24"/>
+          <w:szCs w:val="24"/>
+        </w:rPr>
+        <w:t>Bo</w:t>
+      </w:r>
+      <w:r>
+        <w:rPr>
+          <w:rFonts w:ascii="Franklin Gothic Medium" w:hAnsi="Franklin Gothic Medium"/>
+          <w:sz w:val="24"/>
+          <w:szCs w:val="24"/>
+        </w:rPr>
+        <w:t xml:space="preserve">dy </w:t>
+      </w:r>
+      <w:r>
+        <w:rPr>
+          <w:rFonts w:ascii="Franklin Gothic Medium" w:hAnsi="Franklin Gothic Medium"/>
+          <w:b/>
+          <w:bCs/>
+          <w:sz w:val="24"/>
+          <w:szCs w:val="24"/>
+        </w:rPr>
+        <w:t>S</w:t>
+      </w:r>
+      <w:r>
+        <w:rPr>
+          <w:rFonts w:ascii="Franklin Gothic Medium" w:hAnsi="Franklin Gothic Medium"/>
+          <w:sz w:val="24"/>
+          <w:szCs w:val="24"/>
+        </w:rPr>
+        <w:t>ensors.</w:t>
       </w:r>
     </w:p>
     <w:p>
@@ -197,61 +279,31 @@
         <w:rPr>
           <w:rFonts w:ascii="Franklin Gothic Medium" w:hAnsi="Franklin Gothic Medium"/>
         </w:rPr>
-        <w:t xml:space="preserve">Müdgikeit ist laut einer Studie [1] für jeden 5. Unfall verantwortlich. </w:t>
-      </w:r>
-      <w:r>
-        <w:rPr>
-          <w:rFonts w:ascii="Franklin Gothic Medium" w:hAnsi="Franklin Gothic Medium"/>
-        </w:rPr>
-        <w:t xml:space="preserve">Müdigkeitserkennung im Fahrzeugumfeld </w:t>
-      </w:r>
-      <w:r>
-        <w:rPr>
-          <w:rFonts w:ascii="Franklin Gothic Medium" w:hAnsi="Franklin Gothic Medium"/>
-        </w:rPr>
-        <w:t>kann helfen,</w:t>
-      </w:r>
-      <w:r>
-        <w:rPr>
-          <w:rFonts w:ascii="Franklin Gothic Medium" w:hAnsi="Franklin Gothic Medium"/>
-        </w:rPr>
-        <w:t xml:space="preserve"> </w:t>
-      </w:r>
-      <w:r>
-        <w:rPr>
-          <w:rFonts w:ascii="Franklin Gothic Medium" w:hAnsi="Franklin Gothic Medium"/>
-        </w:rPr>
-        <w:t xml:space="preserve">diese, teilweise </w:t>
-      </w:r>
-      <w:r>
-        <w:rPr>
-          <w:rFonts w:ascii="Franklin Gothic Medium" w:hAnsi="Franklin Gothic Medium"/>
-        </w:rPr>
-        <w:t>schwere</w:t>
-      </w:r>
-      <w:r>
-        <w:rPr>
-          <w:rFonts w:ascii="Franklin Gothic Medium" w:hAnsi="Franklin Gothic Medium"/>
-        </w:rPr>
-        <w:t>n,</w:t>
-      </w:r>
-      <w:r>
-        <w:rPr>
-          <w:rFonts w:ascii="Franklin Gothic Medium" w:hAnsi="Franklin Gothic Medium"/>
-        </w:rPr>
-        <w:t xml:space="preserve"> Unfälle zu vermeiden. Lösungen mit Body-Sensoren liefert sehr gute Ergebnisse, scheitern aber in der Praxis häufig auf Grund seines invasiven Charakters und komplexen Versuchsaufbaus. Ziel des Projekts ist die Entwicklung eines Systems, dass Körperfunktionen </w:t>
-      </w:r>
-      <w:r>
-        <w:rPr>
-          <w:rFonts w:ascii="Franklin Gothic Medium" w:hAnsi="Franklin Gothic Medium"/>
-        </w:rPr>
-        <w:t>(EEG und EKG Signalen)</w:t>
-      </w:r>
-      <w:r>
-        <w:rPr>
-          <w:rFonts w:ascii="Franklin Gothic Medium" w:hAnsi="Franklin Gothic Medium"/>
-        </w:rPr>
-        <w:t xml:space="preserve"> überwacht und diese auswertet, ohne den Fahrer zu beeinträchtigen. Weiterhin wird die Möglichkeit einer einfachen Portierung der Anwendung vom Simulator in ein echtes Fahrzeug geprüft. Das System soll eigenständig Müdigkeit erkennen oder zur Validierung / Verbesserung bestehender Systeme verwendet werden können.</w:t>
+        <w:t xml:space="preserve">Müdigkeit ist laut einer Studie [1] für jeden 5. Unfall verantwortlich. Müdigkeitserkennung im Fahrzeugumfeld kann helfen, diese, teilweise schweren, Unfälle zu vermeiden. Lösungen mit Body-Sensoren liefert sehr gute Ergebnisse </w:t>
+      </w:r>
+      <w:r>
+        <w:rPr>
+          <w:rFonts w:ascii="Franklin Gothic Medium" w:hAnsi="Franklin Gothic Medium"/>
+        </w:rPr>
+        <w:t>[2] - [5]</w:t>
+      </w:r>
+      <w:r>
+        <w:rPr>
+          <w:rFonts w:ascii="Franklin Gothic Medium" w:hAnsi="Franklin Gothic Medium"/>
+        </w:rPr>
+        <w:t xml:space="preserve">, scheitern aber in der Praxis häufig auf Grund seines invasiven Charakters und komplexen Versuchsaufbaus. Ziel des Projekts ist die Entwicklung eines Systems, dass Körperfunktionen (EEG und EKG Signalen) überwacht und diese auswertet, ohne den Fahrer zu beeinträchtigen. </w:t>
+      </w:r>
+      <w:r>
+        <w:rPr>
+          <w:rFonts w:ascii="Franklin Gothic Medium" w:hAnsi="Franklin Gothic Medium"/>
+        </w:rPr>
+        <w:t xml:space="preserve">Hierfür soll das klassische EKG (3 Elektroden) durch ein EKG Brustband ersetzt werden. </w:t>
+      </w:r>
+      <w:r>
+        <w:rPr>
+          <w:rFonts w:ascii="Franklin Gothic Medium" w:hAnsi="Franklin Gothic Medium"/>
+        </w:rPr>
+        <w:t>Weiterhin wird die Möglichkeit einer einfachen Portierung der Anwendung vom Simulator in ein echtes Fahrzeug geprüft. Das System soll eigenständig Müdigkeit erkennen oder zur Validierung / Verbesserung bestehender Systeme verwendet werden können.</w:t>
       </w:r>
     </w:p>
     <w:p>
@@ -283,19 +335,7 @@
         <w:rPr>
           <w:rFonts w:ascii="Franklin Gothic Medium" w:hAnsi="Franklin Gothic Medium"/>
         </w:rPr>
-        <w:t xml:space="preserve">Anwendung zur </w:t>
-      </w:r>
-      <w:r>
-        <w:rPr>
-          <w:rFonts w:ascii="Franklin Gothic Medium" w:hAnsi="Franklin Gothic Medium"/>
-        </w:rPr>
-        <w:t xml:space="preserve">Müdigkeitserkennung </w:t>
-      </w:r>
-      <w:r>
-        <w:rPr>
-          <w:rFonts w:ascii="Franklin Gothic Medium" w:hAnsi="Franklin Gothic Medium"/>
-        </w:rPr>
-        <w:t>im Fahrzeugumfeld (Fahrsimulator der Reutlingen University)</w:t>
+        <w:t>Anwendung zur Müdigkeitserkennung im Fahrzeugumfeld (Fahrsimulator der Reutlingen University)</w:t>
       </w:r>
     </w:p>
     <w:p>
@@ -313,19 +353,7 @@
         <w:rPr>
           <w:rFonts w:ascii="Franklin Gothic Medium" w:hAnsi="Franklin Gothic Medium"/>
         </w:rPr>
-        <w:t xml:space="preserve">Erkennung von Müdigkeit des Fahrers </w:t>
-      </w:r>
-      <w:r>
-        <w:rPr>
-          <w:rFonts w:ascii="Franklin Gothic Medium" w:hAnsi="Franklin Gothic Medium"/>
-        </w:rPr>
-        <w:t xml:space="preserve">anhand </w:t>
-      </w:r>
-      <w:r>
-        <w:rPr>
-          <w:rFonts w:ascii="Franklin Gothic Medium" w:hAnsi="Franklin Gothic Medium"/>
-        </w:rPr>
-        <w:t>von EEG- / EKG- Signalen</w:t>
+        <w:t>Erkennung von Müdigkeit des Fahrers anhand von EEG- / EKG- Signalen</w:t>
       </w:r>
     </w:p>
     <w:p>
@@ -336,8 +364,8 @@
           <w:footerReference w:type="default" r:id="rId5"/>
           <w:footerReference w:type="first" r:id="rId6"/>
           <w:type w:val="nextPage"/>
-          <w:pgSz w:w="11906" w:h="16838"/>
-          <w:pgMar w:left="1474" w:right="1410" w:header="0" w:top="1134" w:footer="1650" w:bottom="1707" w:gutter="0"/>
+          <w:pgSz w:w="11909" w:h="16834"/>
+          <w:pgMar w:left="1440" w:right="864" w:header="0" w:top="1134" w:footer="1650" w:bottom="1707" w:gutter="0"/>
           <w:pgNumType w:fmt="decimal"/>
           <w:formProt w:val="false"/>
           <w:titlePg/>
@@ -357,31 +385,7 @@
         <w:rPr>
           <w:rFonts w:ascii="Franklin Gothic Medium" w:hAnsi="Franklin Gothic Medium"/>
         </w:rPr>
-        <w:t xml:space="preserve">Warnungen </w:t>
-      </w:r>
-      <w:r>
-        <w:rPr>
-          <w:rFonts w:ascii="Franklin Gothic Medium" w:hAnsi="Franklin Gothic Medium"/>
-        </w:rPr>
-        <w:t>an</w:t>
-      </w:r>
-      <w:r>
-        <w:rPr>
-          <w:rFonts w:ascii="Franklin Gothic Medium" w:hAnsi="Franklin Gothic Medium"/>
-        </w:rPr>
-        <w:t xml:space="preserve"> d</w:t>
-      </w:r>
-      <w:r>
-        <w:rPr>
-          <w:rFonts w:ascii="Franklin Gothic Medium" w:hAnsi="Franklin Gothic Medium"/>
-        </w:rPr>
-        <w:t xml:space="preserve">en Fahrer bei erkannter Müdigkeit über ein Interface des </w:t>
-      </w:r>
-      <w:r>
-        <w:rPr>
-          <w:rFonts w:ascii="Franklin Gothic Medium" w:hAnsi="Franklin Gothic Medium"/>
-        </w:rPr>
-        <w:t>Fahrsimulator</w:t>
+        <w:t>Warnungen an den Fahrer bei erkannter Müdigkeit über ein Interface des Fahrsimulator</w:t>
       </w:r>
     </w:p>
     <w:p>
@@ -413,40 +417,20 @@
         <w:rPr>
           <w:rFonts w:ascii="Franklin Gothic Medium" w:hAnsi="Franklin Gothic Medium"/>
         </w:rPr>
-        <w:t xml:space="preserve">Der Fahrer </w:t>
-      </w:r>
-      <w:r>
-        <w:rPr>
-          <w:rFonts w:ascii="Franklin Gothic Medium" w:hAnsi="Franklin Gothic Medium"/>
-        </w:rPr>
-        <w:t xml:space="preserve">trägt </w:t>
-      </w:r>
-      <w:r>
-        <w:rPr>
-          <w:rFonts w:ascii="Franklin Gothic Medium" w:hAnsi="Franklin Gothic Medium"/>
-        </w:rPr>
-        <w:t xml:space="preserve">das </w:t>
-      </w:r>
-      <w:hyperlink r:id="rId7">
-        <w:r>
-          <w:rPr>
-            <w:rStyle w:val="Internetlink"/>
-            <w:rFonts w:ascii="Franklin Gothic Medium" w:hAnsi="Franklin Gothic Medium"/>
-          </w:rPr>
-          <w:t>EKG Brustband „Zephyr Bioharnes“</w:t>
-        </w:r>
-      </w:hyperlink>
-      <w:r>
-        <w:rPr>
-          <w:rFonts w:ascii="Franklin Gothic Medium" w:hAnsi="Franklin Gothic Medium"/>
-        </w:rPr>
-        <w:t xml:space="preserve"> </w:t>
-      </w:r>
-      <w:r>
-        <w:rPr>
-          <w:rFonts w:ascii="Franklin Gothic Medium" w:hAnsi="Franklin Gothic Medium"/>
-        </w:rPr>
-        <w:t>um die Brust</w:t>
+        <w:t xml:space="preserve">Der Fahrer trägt das </w:t>
+      </w:r>
+      <w:r>
+        <w:rPr>
+          <w:rStyle w:val="Internetlink"/>
+          <w:rFonts w:ascii="Franklin Gothic Medium" w:hAnsi="Franklin Gothic Medium"/>
+        </w:rPr>
+        <w:t>EKG Brustband „Zephyr Bioharnes“</w:t>
+      </w:r>
+      <w:r>
+        <w:rPr>
+          <w:rFonts w:ascii="Franklin Gothic Medium" w:hAnsi="Franklin Gothic Medium"/>
+        </w:rPr>
+        <w:t xml:space="preserve"> um die Brust</w:t>
       </w:r>
     </w:p>
     <w:p>
@@ -464,15 +448,9 @@
         <w:rPr>
           <w:rFonts w:ascii="Franklin Gothic Medium" w:hAnsi="Franklin Gothic Medium"/>
         </w:rPr>
-        <w:t>Der Fahrer trägt das</w:t>
-      </w:r>
-      <w:r>
-        <w:rPr>
-          <w:rFonts w:ascii="Franklin Gothic Medium" w:hAnsi="Franklin Gothic Medium"/>
-        </w:rPr>
-        <w:t xml:space="preserve"> </w:t>
-      </w:r>
-      <w:hyperlink r:id="rId8">
+        <w:t xml:space="preserve">Der Fahrer trägt das </w:t>
+      </w:r>
+      <w:hyperlink r:id="rId7">
         <w:r>
           <w:rPr>
             <w:rStyle w:val="Internetlink"/>
@@ -485,19 +463,7 @@
         <w:rPr>
           <w:rFonts w:ascii="Franklin Gothic Medium" w:hAnsi="Franklin Gothic Medium"/>
         </w:rPr>
-        <w:t xml:space="preserve"> </w:t>
-      </w:r>
-      <w:r>
-        <w:rPr>
-          <w:rFonts w:ascii="Franklin Gothic Medium" w:hAnsi="Franklin Gothic Medium"/>
-        </w:rPr>
-        <w:t>auf dem Kopf</w:t>
-      </w:r>
-      <w:r>
-        <w:rPr>
-          <w:rFonts w:ascii="Franklin Gothic Medium" w:hAnsi="Franklin Gothic Medium"/>
-        </w:rPr>
-        <w:t>.</w:t>
+        <w:t xml:space="preserve"> auf dem Kopf.</w:t>
       </w:r>
     </w:p>
     <w:p>
@@ -565,49 +531,7 @@
         <w:rPr>
           <w:rFonts w:ascii="Franklin Gothic Medium" w:hAnsi="Franklin Gothic Medium"/>
         </w:rPr>
-        <w:t xml:space="preserve">Integration des EKG Brustbandes </w:t>
-      </w:r>
-      <w:r>
-        <w:rPr>
-          <w:rFonts w:ascii="Franklin Gothic Medium" w:hAnsi="Franklin Gothic Medium"/>
-        </w:rPr>
-        <w:t xml:space="preserve">und des EEGs </w:t>
-      </w:r>
-      <w:r>
-        <w:rPr>
-          <w:rFonts w:ascii="Franklin Gothic Medium" w:hAnsi="Franklin Gothic Medium"/>
-        </w:rPr>
-        <w:t xml:space="preserve">in </w:t>
-      </w:r>
-      <w:r>
-        <w:rPr>
-          <w:rFonts w:ascii="Franklin Gothic Medium" w:hAnsi="Franklin Gothic Medium"/>
-        </w:rPr>
-        <w:t xml:space="preserve">die Infrastruktur </w:t>
-      </w:r>
-      <w:r>
-        <w:rPr>
-          <w:rFonts w:ascii="Franklin Gothic Medium" w:hAnsi="Franklin Gothic Medium"/>
-        </w:rPr>
-        <w:t>d</w:t>
-      </w:r>
-      <w:r>
-        <w:rPr>
-          <w:rFonts w:ascii="Franklin Gothic Medium" w:hAnsi="Franklin Gothic Medium"/>
-        </w:rPr>
-        <w:t>e</w:t>
-      </w:r>
-      <w:r>
-        <w:rPr>
-          <w:rFonts w:ascii="Franklin Gothic Medium" w:hAnsi="Franklin Gothic Medium"/>
-        </w:rPr>
-        <w:t>s Simulationsumfeld</w:t>
-      </w:r>
-      <w:r>
-        <w:rPr>
-          <w:rFonts w:ascii="Franklin Gothic Medium" w:hAnsi="Franklin Gothic Medium"/>
-        </w:rPr>
-        <w:t>s (Vorarbeiten sind vorhanden)</w:t>
+        <w:t>Integration des EKG Brustbandes und des EEGs in die Infrastruktur des Simulationsumfelds (Vorarbeiten sind vorhanden)</w:t>
       </w:r>
     </w:p>
     <w:p>
@@ -625,7 +549,31 @@
         <w:rPr>
           <w:rFonts w:ascii="Franklin Gothic Medium" w:hAnsi="Franklin Gothic Medium"/>
         </w:rPr>
-        <w:t xml:space="preserve">Recherche zu erkennbaren Zeichen von Müdigkeit und such nach geeigneten Datenbanken. </w:t>
+        <w:t xml:space="preserve">Recherche zu erkennbaren Zeichen von Müdigkeit und </w:t>
+      </w:r>
+      <w:r>
+        <w:rPr>
+          <w:rFonts w:ascii="Franklin Gothic Medium" w:hAnsi="Franklin Gothic Medium"/>
+        </w:rPr>
+        <w:t>S</w:t>
+      </w:r>
+      <w:r>
+        <w:rPr>
+          <w:rFonts w:ascii="Franklin Gothic Medium" w:hAnsi="Franklin Gothic Medium"/>
+        </w:rPr>
+        <w:t>uch</w:t>
+      </w:r>
+      <w:r>
+        <w:rPr>
+          <w:rFonts w:ascii="Franklin Gothic Medium" w:hAnsi="Franklin Gothic Medium"/>
+        </w:rPr>
+        <w:t>e</w:t>
+      </w:r>
+      <w:r>
+        <w:rPr>
+          <w:rFonts w:ascii="Franklin Gothic Medium" w:hAnsi="Franklin Gothic Medium"/>
+        </w:rPr>
+        <w:t xml:space="preserve"> nach geeigneten Datenbanken. </w:t>
       </w:r>
     </w:p>
     <w:p>
@@ -643,13 +591,13 @@
         <w:rPr>
           <w:rFonts w:ascii="Franklin Gothic Medium" w:hAnsi="Franklin Gothic Medium"/>
         </w:rPr>
-        <w:t xml:space="preserve">Durchführung von Testfahrten im Simulator und Aufnahme von Testdaten mit übermüdeten Fahrern. </w:t>
-      </w:r>
-      <w:r>
-        <w:rPr>
-          <w:rFonts w:ascii="Franklin Gothic Medium" w:hAnsi="Franklin Gothic Medium"/>
-        </w:rPr>
-        <w:t xml:space="preserve">Die Testfahrten werden per Video aufgezeichnet und später manuell mit „Müdigkeitszeichen“ (Gähnen, Kopf fällt nach vorn) markiert. </w:t>
+        <w:t xml:space="preserve">Durchführung von Testfahrten im Simulator und Aufnahme von Testdaten mit übermüdeten Fahrern. Die Testfahrten werden per Video aufgezeichnet und später manuell mit „Müdigkeitszeichen“ (Gähnen, Kopf fällt nach vorn) markiert. </w:t>
+      </w:r>
+      <w:r>
+        <w:rPr>
+          <w:rFonts w:ascii="Franklin Gothic Medium" w:hAnsi="Franklin Gothic Medium"/>
+        </w:rPr>
+        <w:t>Weiterhin wird das Fahrverhalten zur Analyse hinzugezogen (bspw. Ruckartiges Gegenlenken)</w:t>
       </w:r>
     </w:p>
     <w:p>
@@ -717,31 +665,7 @@
         <w:rPr>
           <w:rFonts w:ascii="Franklin Gothic Medium" w:hAnsi="Franklin Gothic Medium"/>
         </w:rPr>
-        <w:t xml:space="preserve">Es existieren verschiedenen Ansätze zur Müdigkeitserkennung (Fahrverhalten, Computer-Vision und Körpersensoren). </w:t>
-      </w:r>
-      <w:r>
-        <w:rPr>
-          <w:rFonts w:ascii="Franklin Gothic Medium" w:hAnsi="Franklin Gothic Medium"/>
-        </w:rPr>
-        <w:t>Laut</w:t>
-      </w:r>
-      <w:r>
-        <w:rPr>
-          <w:rFonts w:ascii="Franklin Gothic Medium" w:hAnsi="Franklin Gothic Medium"/>
-        </w:rPr>
-        <w:t xml:space="preserve"> meiner Recherche liefern Körpersensoren die genausten Ergebnisse und sind </w:t>
-      </w:r>
-      <w:r>
-        <w:rPr>
-          <w:rFonts w:ascii="Franklin Gothic Medium" w:hAnsi="Franklin Gothic Medium"/>
-        </w:rPr>
-        <w:t>r</w:t>
-      </w:r>
-      <w:r>
-        <w:rPr>
-          <w:rFonts w:ascii="Franklin Gothic Medium" w:hAnsi="Franklin Gothic Medium"/>
-        </w:rPr>
-        <w:t>obuster gegen äußere Einflüsse.</w:t>
+        <w:t>Es existieren verschiedenen Ansätze zur Müdigkeitserkennung (Fahrverhalten, Computer-Vision und Körpersensoren). Laut meiner Recherche liefern Körpersensoren die genausten Ergebnisse und sind robuster gegen äußere Einflüsse.</w:t>
       </w:r>
     </w:p>
     <w:p>
@@ -777,19 +701,7 @@
         <w:rPr>
           <w:rFonts w:ascii="Franklin Gothic Medium" w:hAnsi="Franklin Gothic Medium"/>
         </w:rPr>
-        <w:t xml:space="preserve">Darum soll das klassische EKG mit dem Brustband ersetzt werden, später evtl. Ein Pulsmesser am Handgelenk. Das EEG dient während der Entwicklung </w:t>
-      </w:r>
-      <w:r>
-        <w:rPr>
-          <w:rFonts w:ascii="Franklin Gothic Medium" w:hAnsi="Franklin Gothic Medium"/>
-        </w:rPr>
-        <w:t>zur</w:t>
-      </w:r>
-      <w:r>
-        <w:rPr>
-          <w:rFonts w:ascii="Franklin Gothic Medium" w:hAnsi="Franklin Gothic Medium"/>
-        </w:rPr>
-        <w:t xml:space="preserve"> Validierung.</w:t>
+        <w:t>Darum soll das klassische EKG mit dem Brustband ersetzt werden, später evtl. Ein Pulsmesser am Handgelenk. Das EEG dient während der Entwicklung zur Validierung.</w:t>
       </w:r>
     </w:p>
     <w:p>
@@ -807,19 +719,19 @@
         <w:rPr>
           <w:rFonts w:ascii="Franklin Gothic Medium" w:hAnsi="Franklin Gothic Medium"/>
         </w:rPr>
-        <w:t xml:space="preserve">In den meisten Arbeiten wurde </w:t>
-      </w:r>
-      <w:r>
-        <w:rPr>
-          <w:rFonts w:ascii="Franklin Gothic Medium" w:hAnsi="Franklin Gothic Medium"/>
-        </w:rPr>
-        <w:t xml:space="preserve">zudem </w:t>
-      </w:r>
-      <w:r>
-        <w:rPr>
-          <w:rFonts w:ascii="Franklin Gothic Medium" w:hAnsi="Franklin Gothic Medium"/>
-        </w:rPr>
-        <w:t xml:space="preserve">nur am Simulator getestet. </w:t>
+        <w:t xml:space="preserve">Müdigkeitserkennung mit einer Analyse der </w:t>
+      </w:r>
+      <w:r>
+        <w:rPr>
+          <w:rFonts w:ascii="Franklin Gothic Medium" w:hAnsi="Franklin Gothic Medium"/>
+        </w:rPr>
+        <w:t xml:space="preserve">Heart Rate Variability </w:t>
+      </w:r>
+      <w:r>
+        <w:rPr>
+          <w:rFonts w:ascii="Franklin Gothic Medium" w:hAnsi="Franklin Gothic Medium"/>
+        </w:rPr>
+        <w:t>(HRV) und einem EKG lieferten zuverlässige Ergebnisse [2], [3]</w:t>
       </w:r>
     </w:p>
     <w:p>
@@ -837,19 +749,43 @@
         <w:rPr>
           <w:rFonts w:ascii="Franklin Gothic Medium" w:hAnsi="Franklin Gothic Medium"/>
         </w:rPr>
-        <w:t>Darum soll die</w:t>
-      </w:r>
-      <w:r>
-        <w:rPr>
-          <w:rFonts w:ascii="Franklin Gothic Medium" w:hAnsi="Franklin Gothic Medium"/>
-        </w:rPr>
-        <w:t xml:space="preserve"> Anwendung (Software / Hardware) leicht in </w:t>
-      </w:r>
-      <w:r>
-        <w:rPr>
-          <w:rFonts w:ascii="Franklin Gothic Medium" w:hAnsi="Franklin Gothic Medium"/>
-        </w:rPr>
-        <w:t>andere Systeme (Simulatoren / echte Fahrzeuge) portiert werden können.</w:t>
+        <w:t>Es werden ähnlich gute Ergebnisse mit dem Brustband erwartet</w:t>
+      </w:r>
+    </w:p>
+    <w:p>
+      <w:pPr>
+        <w:pStyle w:val="NormalWeb"/>
+        <w:numPr>
+          <w:ilvl w:val="0"/>
+          <w:numId w:val="2"/>
+        </w:numPr>
+        <w:rPr>
+          <w:rFonts w:ascii="Franklin Gothic Medium" w:hAnsi="Franklin Gothic Medium"/>
+        </w:rPr>
+      </w:pPr>
+      <w:r>
+        <w:rPr>
+          <w:rFonts w:ascii="Franklin Gothic Medium" w:hAnsi="Franklin Gothic Medium"/>
+        </w:rPr>
+        <w:t xml:space="preserve">In den meisten Arbeiten wurde zudem nur am Simulator getestet. </w:t>
+      </w:r>
+    </w:p>
+    <w:p>
+      <w:pPr>
+        <w:pStyle w:val="NormalWeb"/>
+        <w:numPr>
+          <w:ilvl w:val="1"/>
+          <w:numId w:val="2"/>
+        </w:numPr>
+        <w:rPr>
+          <w:rFonts w:ascii="Franklin Gothic Medium" w:hAnsi="Franklin Gothic Medium"/>
+        </w:rPr>
+      </w:pPr>
+      <w:r>
+        <w:rPr>
+          <w:rFonts w:ascii="Franklin Gothic Medium" w:hAnsi="Franklin Gothic Medium"/>
+        </w:rPr>
+        <w:t>Darum soll die Anwendung (Software / Hardware) leicht in andere Systeme (Simulatoren / echte Fahrzeuge) portiert werden können.</w:t>
       </w:r>
     </w:p>
     <w:p>
@@ -977,7 +913,19 @@
         <w:rPr>
           <w:rFonts w:ascii="Franklin Gothic Medium" w:hAnsi="Franklin Gothic Medium"/>
         </w:rPr>
-        <w:t>Geplante Ergebnisse Meilenstein 1 (Dezember)</w:t>
+        <w:t>Geplante Ergebnisse Meilenstein 1 (</w:t>
+      </w:r>
+      <w:r>
+        <w:rPr>
+          <w:rFonts w:ascii="Franklin Gothic Medium" w:hAnsi="Franklin Gothic Medium"/>
+        </w:rPr>
+        <w:t>Januar</w:t>
+      </w:r>
+      <w:r>
+        <w:rPr>
+          <w:rFonts w:ascii="Franklin Gothic Medium" w:hAnsi="Franklin Gothic Medium"/>
+        </w:rPr>
+        <w:t>)</w:t>
       </w:r>
     </w:p>
     <w:p>
@@ -1001,25 +949,7 @@
           <w:sz w:val="24"/>
           <w:szCs w:val="24"/>
         </w:rPr>
-        <w:t xml:space="preserve">Integration des </w:t>
-      </w:r>
-      <w:r>
-        <w:rPr>
-          <w:rFonts w:ascii="Franklin Gothic Medium" w:hAnsi="Franklin Gothic Medium"/>
-          <w:color w:val="000000"/>
-          <w:sz w:val="24"/>
-          <w:szCs w:val="24"/>
-        </w:rPr>
-        <w:t xml:space="preserve">EEG und des </w:t>
-      </w:r>
-      <w:r>
-        <w:rPr>
-          <w:rFonts w:ascii="Franklin Gothic Medium" w:hAnsi="Franklin Gothic Medium"/>
-          <w:color w:val="000000"/>
-          <w:sz w:val="24"/>
-          <w:szCs w:val="24"/>
-        </w:rPr>
-        <w:t>EKG Brustbandes ins Simulationsumfeld des IoT</w:t>
+        <w:t>Integration des EEG und des EKG Brustbandes ins Simulationsumfeld des IoT</w:t>
       </w:r>
     </w:p>
     <w:p>
@@ -1081,19 +1011,7 @@
         <w:rPr>
           <w:rFonts w:ascii="Franklin Gothic Medium" w:hAnsi="Franklin Gothic Medium"/>
         </w:rPr>
-        <w:t>Geplante Ergebnisse Meilenstein 2 (</w:t>
-      </w:r>
-      <w:r>
-        <w:rPr>
-          <w:rFonts w:ascii="Franklin Gothic Medium" w:hAnsi="Franklin Gothic Medium"/>
-        </w:rPr>
-        <w:t>März</w:t>
-      </w:r>
-      <w:r>
-        <w:rPr>
-          <w:rFonts w:ascii="Franklin Gothic Medium" w:hAnsi="Franklin Gothic Medium"/>
-        </w:rPr>
-        <w:t>)</w:t>
+        <w:t>Geplante Ergebnisse Meilenstein 2 (März)</w:t>
       </w:r>
     </w:p>
     <w:p>
@@ -1141,25 +1059,7 @@
           <w:sz w:val="24"/>
           <w:szCs w:val="24"/>
         </w:rPr>
-        <w:t>Aufgenommene Testdaten und Videos mit übermüdetem Fahrer (~</w:t>
-      </w:r>
-      <w:r>
-        <w:rPr>
-          <w:rFonts w:ascii="Franklin Gothic Medium" w:hAnsi="Franklin Gothic Medium"/>
-          <w:color w:val="000000"/>
-          <w:sz w:val="24"/>
-          <w:szCs w:val="24"/>
-        </w:rPr>
-        <w:t>3</w:t>
-      </w:r>
-      <w:r>
-        <w:rPr>
-          <w:rFonts w:ascii="Franklin Gothic Medium" w:hAnsi="Franklin Gothic Medium"/>
-          <w:color w:val="000000"/>
-          <w:sz w:val="24"/>
-          <w:szCs w:val="24"/>
-        </w:rPr>
-        <w:t xml:space="preserve"> Teilnehmer)</w:t>
+        <w:t>Aufgenommene Testdaten und Videos mit übermüdetem Fahrer (~3 Teilnehmer)</w:t>
       </w:r>
     </w:p>
     <w:p>
@@ -1173,19 +1073,7 @@
         <w:rPr>
           <w:rFonts w:ascii="Franklin Gothic Medium" w:hAnsi="Franklin Gothic Medium"/>
         </w:rPr>
-        <w:t>Geplante Ergebnisse Meilenstein 3 (</w:t>
-      </w:r>
-      <w:r>
-        <w:rPr>
-          <w:rFonts w:ascii="Franklin Gothic Medium" w:hAnsi="Franklin Gothic Medium"/>
-        </w:rPr>
-        <w:t>Mai</w:t>
-      </w:r>
-      <w:r>
-        <w:rPr>
-          <w:rFonts w:ascii="Franklin Gothic Medium" w:hAnsi="Franklin Gothic Medium"/>
-        </w:rPr>
-        <w:t>)</w:t>
+        <w:t>Geplante Ergebnisse Meilenstein 3 (Mai)</w:t>
       </w:r>
     </w:p>
     <w:p>
@@ -1247,31 +1135,7 @@
         <w:rPr>
           <w:rFonts w:ascii="Franklin Gothic Medium" w:hAnsi="Franklin Gothic Medium"/>
         </w:rPr>
-        <w:t xml:space="preserve">Geplante Ergebnisse Meilenstein </w:t>
-      </w:r>
-      <w:r>
-        <w:rPr>
-          <w:rFonts w:ascii="Franklin Gothic Medium" w:hAnsi="Franklin Gothic Medium"/>
-        </w:rPr>
-        <w:t>4</w:t>
-      </w:r>
-      <w:r>
-        <w:rPr>
-          <w:rFonts w:ascii="Franklin Gothic Medium" w:hAnsi="Franklin Gothic Medium"/>
-        </w:rPr>
-        <w:t xml:space="preserve"> (</w:t>
-      </w:r>
-      <w:r>
-        <w:rPr>
-          <w:rFonts w:ascii="Franklin Gothic Medium" w:hAnsi="Franklin Gothic Medium"/>
-        </w:rPr>
-        <w:t>Juli</w:t>
-      </w:r>
-      <w:r>
-        <w:rPr>
-          <w:rFonts w:ascii="Franklin Gothic Medium" w:hAnsi="Franklin Gothic Medium"/>
-        </w:rPr>
-        <w:t>)</w:t>
+        <w:t>Geplante Ergebnisse Meilenstein 4 (Juli)</w:t>
       </w:r>
     </w:p>
     <w:p>
@@ -1295,34 +1159,7 @@
           <w:sz w:val="24"/>
           <w:szCs w:val="24"/>
         </w:rPr>
-        <w:t>Portierung</w:t>
-      </w:r>
-      <w:r>
-        <w:rPr>
-          <w:rFonts w:ascii="Franklin Gothic Medium" w:hAnsi="Franklin Gothic Medium"/>
-          <w:color w:val="000000"/>
-          <w:sz w:val="24"/>
-          <w:szCs w:val="24"/>
-        </w:rPr>
-        <w:t xml:space="preserve"> </w:t>
-      </w:r>
-      <w:r>
-        <w:rPr>
-          <w:rFonts w:ascii="Franklin Gothic Medium" w:hAnsi="Franklin Gothic Medium"/>
-          <w:color w:val="000000"/>
-          <w:sz w:val="24"/>
-          <w:szCs w:val="24"/>
-        </w:rPr>
-        <w:t xml:space="preserve">und Test des Systems in </w:t>
-      </w:r>
-      <w:r>
-        <w:rPr>
-          <w:rFonts w:ascii="Franklin Gothic Medium" w:hAnsi="Franklin Gothic Medium"/>
-          <w:color w:val="000000"/>
-          <w:sz w:val="24"/>
-          <w:szCs w:val="24"/>
-        </w:rPr>
-        <w:t>ein echten Fahrzeug</w:t>
+        <w:t>Portierung und Test des Systems in ein echten Fahrzeug</w:t>
       </w:r>
     </w:p>
     <w:p>
@@ -1350,7 +1187,33 @@
         <w:rPr>
           <w:rFonts w:ascii="Franklin Gothic Medium" w:hAnsi="Franklin Gothic Medium"/>
         </w:rPr>
-        <w:t>Ziel ist die Implementierung einen Systems zu Müdigkeitserkennung mit Körpersensoren (EEG / EKG).</w:t>
+        <w:t xml:space="preserve">Ziel ist die Implementierung einen Systems zu Müdigkeitserkennung mit Körpersensoren (EEG / EKG). </w:t>
+      </w:r>
+      <w:r>
+        <w:rPr>
+          <w:rFonts w:ascii="Franklin Gothic Medium" w:hAnsi="Franklin Gothic Medium"/>
+        </w:rPr>
+        <w:t xml:space="preserve">Die </w:t>
+      </w:r>
+      <w:bookmarkStart w:id="1" w:name="__DdeLink__193_1335946929"/>
+      <w:r>
+        <w:rPr>
+          <w:rFonts w:ascii="Franklin Gothic Medium" w:hAnsi="Franklin Gothic Medium"/>
+        </w:rPr>
+        <w:t xml:space="preserve">Heart Rate Variability </w:t>
+      </w:r>
+      <w:r>
+        <w:rPr>
+          <w:rFonts w:ascii="Franklin Gothic Medium" w:hAnsi="Franklin Gothic Medium"/>
+        </w:rPr>
+        <w:t xml:space="preserve">(HRV) </w:t>
+      </w:r>
+      <w:bookmarkEnd w:id="1"/>
+      <w:r>
+        <w:rPr>
+          <w:rFonts w:ascii="Franklin Gothic Medium" w:hAnsi="Franklin Gothic Medium"/>
+        </w:rPr>
+        <w:t xml:space="preserve">zeigte sich in der Literaturrecherche als verlässliche Größe, um Müdigkeit mit einem EKG zu erkennen [2][3]. Mit einem Brustband wurde dieser Versuch noch nicht durchgeführt. </w:t>
       </w:r>
     </w:p>
     <w:p>
@@ -1364,37 +1227,7 @@
         <w:rPr>
           <w:rFonts w:ascii="Franklin Gothic Medium" w:hAnsi="Franklin Gothic Medium"/>
         </w:rPr>
-        <w:t xml:space="preserve">Dass Körpersensoren für die Müdigkeitserkennung im Produktiveinsatz ungeeignet sind, lässt sich an Hand eines EEG leicht erkennen. </w:t>
-      </w:r>
-      <w:r>
-        <w:rPr>
-          <w:rFonts w:ascii="Franklin Gothic Medium" w:hAnsi="Franklin Gothic Medium"/>
-        </w:rPr>
-        <w:t>D</w:t>
-      </w:r>
-      <w:r>
-        <w:rPr>
-          <w:rFonts w:ascii="Franklin Gothic Medium" w:hAnsi="Franklin Gothic Medium"/>
-        </w:rPr>
-        <w:t xml:space="preserve">as Brustband </w:t>
-      </w:r>
-      <w:r>
-        <w:rPr>
-          <w:rFonts w:ascii="Franklin Gothic Medium" w:hAnsi="Franklin Gothic Medium"/>
-        </w:rPr>
-        <w:t>ist hier schon eine Verbesserung zum klassischen EKG, es bleibt zu untersuchen, ob das Signal ausreicht um genaue Ergebnisse zu erhalten. In einem weiteren Schritt könnte das Brustband durch einen Pulsmesser am Handgelenk ersetzt werden</w:t>
-      </w:r>
-      <w:r>
-        <w:rPr>
-          <w:rFonts w:ascii="Franklin Gothic Medium" w:hAnsi="Franklin Gothic Medium"/>
-        </w:rPr>
-        <w:t xml:space="preserve">. </w:t>
-      </w:r>
-      <w:r>
-        <w:rPr>
-          <w:rFonts w:ascii="Franklin Gothic Medium" w:hAnsi="Franklin Gothic Medium"/>
-        </w:rPr>
-        <w:t>Ziel ist es den Tragekomfort Schritt für Schritt zu verbessern, ohne die Genauigkeit der Anwendung zu verringern.</w:t>
+        <w:t>Dass Körpersensoren für die Müdigkeitserkennung im Produktiveinsatz ungeeignet sind, lässt sich an Hand eines EEG leicht erkennen. Das Brustband ist hier schon eine Verbesserung zum klassischen EKG, es bleibt zu untersuchen, ob das Signal ausreicht um genaue Ergebnisse zu erhalten. In einem weiteren Schritt könnte das Brustband durch einen Pulsmesser am Handgelenk ersetzt werden. Ziel ist es den Tragekomfort Schritt für Schritt zu verbessern, ohne die Genauigkeit der Anwendung zu verringern.</w:t>
       </w:r>
     </w:p>
     <w:p>
@@ -1408,55 +1241,7 @@
         <w:rPr>
           <w:rFonts w:ascii="Franklin Gothic Medium" w:hAnsi="Franklin Gothic Medium"/>
         </w:rPr>
-        <w:t>D</w:t>
-      </w:r>
-      <w:r>
-        <w:rPr>
-          <w:rFonts w:ascii="Franklin Gothic Medium" w:hAnsi="Franklin Gothic Medium"/>
-        </w:rPr>
-        <w:t xml:space="preserve">ie zu </w:t>
-      </w:r>
-      <w:r>
-        <w:rPr>
-          <w:rFonts w:ascii="Franklin Gothic Medium" w:hAnsi="Franklin Gothic Medium"/>
-        </w:rPr>
-        <w:t>entwickelnde</w:t>
-      </w:r>
-      <w:r>
-        <w:rPr>
-          <w:rFonts w:ascii="Franklin Gothic Medium" w:hAnsi="Franklin Gothic Medium"/>
-        </w:rPr>
-        <w:t xml:space="preserve"> Lösung </w:t>
-      </w:r>
-      <w:r>
-        <w:rPr>
-          <w:rFonts w:ascii="Franklin Gothic Medium" w:hAnsi="Franklin Gothic Medium"/>
-        </w:rPr>
-        <w:t xml:space="preserve">kann zudem </w:t>
-      </w:r>
-      <w:r>
-        <w:rPr>
-          <w:rFonts w:ascii="Franklin Gothic Medium" w:hAnsi="Franklin Gothic Medium"/>
-        </w:rPr>
-        <w:t xml:space="preserve">im Forschungsbereich zur Validierung / Verbesserung von anderen Systemen zur Müdigkeitserkennung genutzt werden. </w:t>
-      </w:r>
-      <w:r>
-        <w:rPr>
-          <w:rFonts w:ascii="Franklin Gothic Medium" w:hAnsi="Franklin Gothic Medium"/>
-        </w:rPr>
-        <w:t xml:space="preserve">Dies könnte bspw. eine Kombination mit einem kamerabasierten </w:t>
-      </w:r>
-      <w:r>
-        <w:rPr>
-          <w:rFonts w:ascii="Franklin Gothic Medium" w:hAnsi="Franklin Gothic Medium"/>
-        </w:rPr>
-        <w:t xml:space="preserve"> </w:t>
-      </w:r>
-      <w:r>
-        <w:rPr>
-          <w:rFonts w:ascii="Franklin Gothic Medium" w:hAnsi="Franklin Gothic Medium"/>
-        </w:rPr>
-        <w:t>System sein.</w:t>
+        <w:t>Die zu entwickelnde Lösung kann zudem im Forschungsbereich zur Validierung / Verbesserung von anderen Systemen zur Müdigkeitserkennung genutzt werden. Dies könnte bspw. eine Kombination mit einem kamerabasierten  System sein.</w:t>
       </w:r>
     </w:p>
     <w:p>
@@ -1470,19 +1255,7 @@
         <w:rPr>
           <w:rFonts w:ascii="Franklin Gothic Medium" w:hAnsi="Franklin Gothic Medium"/>
         </w:rPr>
-        <w:t xml:space="preserve">Für diese Aufgabe </w:t>
-      </w:r>
-      <w:r>
-        <w:rPr>
-          <w:rFonts w:ascii="Franklin Gothic Medium" w:hAnsi="Franklin Gothic Medium"/>
-        </w:rPr>
-        <w:t xml:space="preserve">und möglichst realistische Tests, </w:t>
-      </w:r>
-      <w:r>
-        <w:rPr>
-          <w:rFonts w:ascii="Franklin Gothic Medium" w:hAnsi="Franklin Gothic Medium"/>
-        </w:rPr>
-        <w:t>muss das System variabel und leicht portierbar sein, um es in anderen Simulatoren oder Fahrzeugen testen zu können. Hardware und Software sollen darauf ausgerichtet sein.</w:t>
+        <w:t>Für diese Aufgabe und möglichst realistische Tests, muss das System variabel und leicht portierbar sein, um es in anderen Simulatoren oder Fahrzeugen testen zu können. Hardware und Software sollen darauf ausgerichtet sein.</w:t>
       </w:r>
     </w:p>
     <w:p>
@@ -1653,6 +1426,15 @@
     <w:p>
       <w:pPr>
         <w:pStyle w:val="HSRTFlietext"/>
+        <w:rPr/>
+      </w:pPr>
+      <w:r>
+        <w:rPr/>
+      </w:r>
+    </w:p>
+    <w:p>
+      <w:pPr>
+        <w:pStyle w:val="HSRTFlietext"/>
         <w:rPr>
           <w:rFonts w:ascii="Franklin Gothic Medium" w:hAnsi="Franklin Gothic Medium"/>
           <w:sz w:val="24"/>
@@ -1667,15 +1449,19 @@
           <w:szCs w:val="24"/>
           <w:lang w:eastAsia="de-DE"/>
         </w:rPr>
+        <w:t>[5] Aleksandra Vuckovic, Vlada Radivojevic, Andrew C.N. Chen, and Dejan Popovic. Automatic recognition of alertness and drowsiness from EEG by an</w:t>
+        <w:t xml:space="preserve"> artificial neural network. Medical Engineering &amp; Physics, 24(5):349 – 360,</w:t>
+        <w:t xml:space="preserve"> 2002.</w:t>
       </w:r>
     </w:p>
     <w:p>
       <w:pPr>
-        <w:pStyle w:val="Normal"/>
+        <w:pStyle w:val="HSRTFlietext"/>
         <w:rPr>
           <w:rFonts w:ascii="Franklin Gothic Medium" w:hAnsi="Franklin Gothic Medium"/>
           <w:sz w:val="24"/>
           <w:szCs w:val="24"/>
+          <w:lang w:eastAsia="de-DE"/>
         </w:rPr>
       </w:pPr>
       <w:r>
@@ -1683,16 +1469,42 @@
           <w:rFonts w:ascii="Franklin Gothic Medium" w:hAnsi="Franklin Gothic Medium"/>
           <w:sz w:val="24"/>
           <w:szCs w:val="24"/>
-        </w:rPr>
-        <w:t xml:space="preserve">[5] </w:t>
-      </w:r>
-      <w:r>
+          <w:lang w:eastAsia="de-DE"/>
+        </w:rPr>
+      </w:r>
+    </w:p>
+    <w:p>
+      <w:pPr>
+        <w:pStyle w:val="Normal"/>
         <w:rPr>
           <w:rFonts w:ascii="Franklin Gothic Medium" w:hAnsi="Franklin Gothic Medium"/>
           <w:sz w:val="24"/>
           <w:szCs w:val="24"/>
         </w:rPr>
-        <w:t>Arun Sahayadhas, Kenneth Sundaraj and Murugappan Murugappan. Detecting driver drowsiness based on sensors: A review. Sensors, 12(12):16937, 2012.</w:t>
+      </w:pPr>
+      <w:r>
+        <w:rPr>
+          <w:rFonts w:ascii="Franklin Gothic Medium" w:hAnsi="Franklin Gothic Medium"/>
+          <w:sz w:val="24"/>
+          <w:szCs w:val="24"/>
+        </w:rPr>
+        <w:t>[</w:t>
+      </w:r>
+      <w:r>
+        <w:rPr>
+          <w:rFonts w:ascii="Franklin Gothic Medium" w:hAnsi="Franklin Gothic Medium"/>
+          <w:sz w:val="24"/>
+          <w:szCs w:val="24"/>
+        </w:rPr>
+        <w:t>6</w:t>
+      </w:r>
+      <w:r>
+        <w:rPr>
+          <w:rFonts w:ascii="Franklin Gothic Medium" w:hAnsi="Franklin Gothic Medium"/>
+          <w:sz w:val="24"/>
+          <w:szCs w:val="24"/>
+        </w:rPr>
+        <w:t>] Arun Sahayadhas, Kenneth Sundaraj and Murugappan Murugappan. Detecting driver drowsiness based on sensors: A review. Sensors, 12(12):16937, 2012.</w:t>
       </w:r>
     </w:p>
     <w:p>
@@ -1734,7 +1546,7 @@
           <w:rFonts w:ascii="Franklin Gothic Medium" w:hAnsi="Franklin Gothic Medium"/>
         </w:rPr>
       </w:pPr>
-      <w:hyperlink r:id="rId9">
+      <w:hyperlink r:id="rId8">
         <w:r>
           <w:rPr>
             <w:rStyle w:val="Internetlink"/>
@@ -1761,7 +1573,7 @@
     <w:tbl>
       <w:tblPr>
         <w:jc w:val="left"/>
-        <w:tblInd w:w="93" w:type="dxa"/>
+        <w:tblInd w:w="83" w:type="dxa"/>
         <w:tblBorders>
           <w:top w:val="single" w:sz="4" w:space="0" w:color="00000A"/>
           <w:left w:val="single" w:sz="4" w:space="0" w:color="00000A"/>
@@ -1772,15 +1584,15 @@
         </w:tblBorders>
         <w:tblCellMar>
           <w:top w:w="0" w:type="dxa"/>
-          <w:left w:w="93" w:type="dxa"/>
+          <w:left w:w="83" w:type="dxa"/>
           <w:bottom w:w="0" w:type="dxa"/>
           <w:right w:w="108" w:type="dxa"/>
         </w:tblCellMar>
       </w:tblPr>
       <w:tblGrid>
-        <w:gridCol w:w="997"/>
+        <w:gridCol w:w="995"/>
         <w:gridCol w:w="2126"/>
-        <w:gridCol w:w="6001"/>
+        <w:gridCol w:w="6003"/>
       </w:tblGrid>
       <w:tr>
         <w:trPr>
@@ -1788,7 +1600,7 @@
         </w:trPr>
         <w:tc>
           <w:tcPr>
-            <w:tcW w:w="997" w:type="dxa"/>
+            <w:tcW w:w="995" w:type="dxa"/>
             <w:tcBorders>
               <w:top w:val="single" w:sz="4" w:space="0" w:color="00000A"/>
               <w:left w:val="single" w:sz="4" w:space="0" w:color="00000A"/>
@@ -1799,7 +1611,7 @@
             </w:tcBorders>
             <w:shd w:fill="FFFFFF" w:val="clear"/>
             <w:tcMar>
-              <w:left w:w="93" w:type="dxa"/>
+              <w:left w:w="83" w:type="dxa"/>
             </w:tcMar>
           </w:tcPr>
           <w:p>
@@ -1833,7 +1645,7 @@
             </w:tcBorders>
             <w:shd w:fill="FFFFFF" w:val="clear"/>
             <w:tcMar>
-              <w:left w:w="93" w:type="dxa"/>
+              <w:left w:w="83" w:type="dxa"/>
             </w:tcMar>
           </w:tcPr>
           <w:p>
@@ -1856,7 +1668,7 @@
         </w:tc>
         <w:tc>
           <w:tcPr>
-            <w:tcW w:w="6001" w:type="dxa"/>
+            <w:tcW w:w="6003" w:type="dxa"/>
             <w:tcBorders>
               <w:top w:val="single" w:sz="4" w:space="0" w:color="00000A"/>
               <w:left w:val="single" w:sz="4" w:space="0" w:color="00000A"/>
@@ -1867,7 +1679,7 @@
             </w:tcBorders>
             <w:shd w:fill="FFFFFF" w:val="clear"/>
             <w:tcMar>
-              <w:left w:w="93" w:type="dxa"/>
+              <w:left w:w="83" w:type="dxa"/>
             </w:tcMar>
           </w:tcPr>
           <w:p>
@@ -1895,7 +1707,7 @@
         </w:trPr>
         <w:tc>
           <w:tcPr>
-            <w:tcW w:w="997" w:type="dxa"/>
+            <w:tcW w:w="995" w:type="dxa"/>
             <w:tcBorders>
               <w:top w:val="single" w:sz="4" w:space="0" w:color="00000A"/>
               <w:left w:val="single" w:sz="4" w:space="0" w:color="00000A"/>
@@ -1906,7 +1718,7 @@
             </w:tcBorders>
             <w:shd w:fill="FFFFFF" w:val="clear"/>
             <w:tcMar>
-              <w:left w:w="93" w:type="dxa"/>
+              <w:left w:w="83" w:type="dxa"/>
             </w:tcMar>
           </w:tcPr>
           <w:p>
@@ -1938,7 +1750,7 @@
             </w:tcBorders>
             <w:shd w:fill="FFFFFF" w:val="clear"/>
             <w:tcMar>
-              <w:left w:w="93" w:type="dxa"/>
+              <w:left w:w="83" w:type="dxa"/>
             </w:tcMar>
           </w:tcPr>
           <w:p>
@@ -1959,7 +1771,7 @@
         </w:tc>
         <w:tc>
           <w:tcPr>
-            <w:tcW w:w="6001" w:type="dxa"/>
+            <w:tcW w:w="6003" w:type="dxa"/>
             <w:tcBorders>
               <w:top w:val="single" w:sz="4" w:space="0" w:color="00000A"/>
               <w:left w:val="single" w:sz="4" w:space="0" w:color="00000A"/>
@@ -1970,7 +1782,7 @@
             </w:tcBorders>
             <w:shd w:fill="FFFFFF" w:val="clear"/>
             <w:tcMar>
-              <w:left w:w="93" w:type="dxa"/>
+              <w:left w:w="83" w:type="dxa"/>
             </w:tcMar>
           </w:tcPr>
           <w:p>
@@ -1996,7 +1808,7 @@
         </w:trPr>
         <w:tc>
           <w:tcPr>
-            <w:tcW w:w="997" w:type="dxa"/>
+            <w:tcW w:w="995" w:type="dxa"/>
             <w:tcBorders>
               <w:top w:val="single" w:sz="4" w:space="0" w:color="00000A"/>
               <w:left w:val="single" w:sz="4" w:space="0" w:color="00000A"/>
@@ -2007,7 +1819,7 @@
             </w:tcBorders>
             <w:shd w:fill="FFFFFF" w:val="clear"/>
             <w:tcMar>
-              <w:left w:w="93" w:type="dxa"/>
+              <w:left w:w="83" w:type="dxa"/>
             </w:tcMar>
           </w:tcPr>
           <w:p>
@@ -2039,7 +1851,7 @@
             </w:tcBorders>
             <w:shd w:fill="FFFFFF" w:val="clear"/>
             <w:tcMar>
-              <w:left w:w="93" w:type="dxa"/>
+              <w:left w:w="83" w:type="dxa"/>
             </w:tcMar>
           </w:tcPr>
           <w:p>
@@ -2060,7 +1872,7 @@
         </w:tc>
         <w:tc>
           <w:tcPr>
-            <w:tcW w:w="6001" w:type="dxa"/>
+            <w:tcW w:w="6003" w:type="dxa"/>
             <w:tcBorders>
               <w:top w:val="single" w:sz="4" w:space="0" w:color="00000A"/>
               <w:left w:val="single" w:sz="4" w:space="0" w:color="00000A"/>
@@ -2071,7 +1883,7 @@
             </w:tcBorders>
             <w:shd w:fill="FFFFFF" w:val="clear"/>
             <w:tcMar>
-              <w:left w:w="93" w:type="dxa"/>
+              <w:left w:w="83" w:type="dxa"/>
             </w:tcMar>
           </w:tcPr>
           <w:p>
@@ -2097,7 +1909,7 @@
         </w:trPr>
         <w:tc>
           <w:tcPr>
-            <w:tcW w:w="997" w:type="dxa"/>
+            <w:tcW w:w="995" w:type="dxa"/>
             <w:tcBorders>
               <w:top w:val="single" w:sz="4" w:space="0" w:color="00000A"/>
               <w:left w:val="single" w:sz="4" w:space="0" w:color="00000A"/>
@@ -2108,7 +1920,7 @@
             </w:tcBorders>
             <w:shd w:fill="FFFFFF" w:val="clear"/>
             <w:tcMar>
-              <w:left w:w="93" w:type="dxa"/>
+              <w:left w:w="83" w:type="dxa"/>
             </w:tcMar>
           </w:tcPr>
           <w:p>
@@ -2123,6 +1935,7 @@
               <w:rPr>
                 <w:rFonts w:ascii="Franklin Gothic Medium" w:hAnsi="Franklin Gothic Medium"/>
               </w:rPr>
+              <w:t>2.0</w:t>
             </w:r>
           </w:p>
         </w:tc>
@@ -2139,7 +1952,7 @@
             </w:tcBorders>
             <w:shd w:fill="FFFFFF" w:val="clear"/>
             <w:tcMar>
-              <w:left w:w="93" w:type="dxa"/>
+              <w:left w:w="83" w:type="dxa"/>
             </w:tcMar>
           </w:tcPr>
           <w:p>
@@ -2154,12 +1967,13 @@
               <w:rPr>
                 <w:rFonts w:ascii="Franklin Gothic Medium" w:hAnsi="Franklin Gothic Medium"/>
               </w:rPr>
+              <w:t>01.12.2015</w:t>
             </w:r>
           </w:p>
         </w:tc>
         <w:tc>
           <w:tcPr>
-            <w:tcW w:w="6001" w:type="dxa"/>
+            <w:tcW w:w="6003" w:type="dxa"/>
             <w:tcBorders>
               <w:top w:val="single" w:sz="4" w:space="0" w:color="00000A"/>
               <w:left w:val="single" w:sz="4" w:space="0" w:color="00000A"/>
@@ -2170,7 +1984,7 @@
             </w:tcBorders>
             <w:shd w:fill="FFFFFF" w:val="clear"/>
             <w:tcMar>
-              <w:left w:w="93" w:type="dxa"/>
+              <w:left w:w="83" w:type="dxa"/>
             </w:tcMar>
           </w:tcPr>
           <w:p>
@@ -2185,6 +1999,80 @@
               <w:rPr>
                 <w:rFonts w:ascii="Franklin Gothic Medium" w:hAnsi="Franklin Gothic Medium"/>
               </w:rPr>
+              <w:t xml:space="preserve">Änderungen </w:t>
+            </w:r>
+            <w:r>
+              <w:rPr>
+                <w:rFonts w:ascii="Franklin Gothic Medium" w:hAnsi="Franklin Gothic Medium"/>
+              </w:rPr>
+              <w:t xml:space="preserve">nach </w:t>
+            </w:r>
+            <w:r>
+              <w:rPr>
+                <w:rFonts w:ascii="Franklin Gothic Medium" w:hAnsi="Franklin Gothic Medium"/>
+              </w:rPr>
+              <w:t xml:space="preserve">Feedback </w:t>
+            </w:r>
+            <w:r>
+              <w:rPr>
+                <w:rFonts w:ascii="Franklin Gothic Medium" w:hAnsi="Franklin Gothic Medium"/>
+              </w:rPr>
+              <w:t>(24.11.)</w:t>
+            </w:r>
+          </w:p>
+          <w:p>
+            <w:pPr>
+              <w:pStyle w:val="HFlietext"/>
+              <w:numPr>
+                <w:ilvl w:val="0"/>
+                <w:numId w:val="6"/>
+              </w:numPr>
+              <w:rPr>
+                <w:rFonts w:ascii="Franklin Gothic Medium" w:hAnsi="Franklin Gothic Medium"/>
+              </w:rPr>
+            </w:pPr>
+            <w:r>
+              <w:rPr>
+                <w:rFonts w:ascii="Franklin Gothic Medium" w:hAnsi="Franklin Gothic Medium"/>
+              </w:rPr>
+              <w:t>Zu e</w:t>
+            </w:r>
+            <w:r>
+              <w:rPr>
+                <w:rFonts w:ascii="Franklin Gothic Medium" w:hAnsi="Franklin Gothic Medium"/>
+              </w:rPr>
+              <w:t>rwartende</w:t>
+            </w:r>
+            <w:r>
+              <w:rPr>
+                <w:rFonts w:ascii="Franklin Gothic Medium" w:hAnsi="Franklin Gothic Medium"/>
+              </w:rPr>
+              <w:t>s</w:t>
+            </w:r>
+            <w:r>
+              <w:rPr>
+                <w:rFonts w:ascii="Franklin Gothic Medium" w:hAnsi="Franklin Gothic Medium"/>
+              </w:rPr>
+              <w:t xml:space="preserve"> Ergebnis</w:t>
+            </w:r>
+          </w:p>
+          <w:p>
+            <w:pPr>
+              <w:pStyle w:val="HFlietext"/>
+              <w:numPr>
+                <w:ilvl w:val="0"/>
+                <w:numId w:val="6"/>
+              </w:numPr>
+              <w:spacing w:before="0" w:after="120"/>
+              <w:rPr>
+                <w:rFonts w:ascii="Franklin Gothic Medium" w:hAnsi="Franklin Gothic Medium"/>
+              </w:rPr>
+            </w:pPr>
+            <w:r>
+              <w:rPr>
+                <w:rFonts w:ascii="Franklin Gothic Medium" w:hAnsi="Franklin Gothic Medium"/>
+              </w:rPr>
+              <w:t>Zielerwartung definieren</w:t>
             </w:r>
           </w:p>
         </w:tc>
@@ -2220,17 +2108,14 @@
       <w:pPr>
         <w:pStyle w:val="Normal"/>
         <w:spacing w:before="0" w:after="120"/>
-        <w:rPr>
-          <w:rFonts w:ascii="Franklin Gothic Medium" w:hAnsi="Franklin Gothic Medium"/>
-        </w:rPr>
-      </w:pPr>
-      <w:r>
-        <w:rPr>
-          <w:rFonts w:ascii="Franklin Gothic Medium" w:hAnsi="Franklin Gothic Medium"/>
-        </w:rPr>
+        <w:rPr/>
+      </w:pPr>
+      <w:r>
+        <w:rPr/>
       </w:r>
     </w:p>
     <w:sectPr>
+      <w:headerReference w:type="default" r:id="rId9"/>
       <w:footerReference w:type="default" r:id="rId10"/>
       <w:type w:val="nextPage"/>
       <w:pgSz w:w="11906" w:h="16838"/>
@@ -2263,8 +2148,8 @@
     <w:r>
       <w:rPr/>
       <w:pict>
-        <v:group id="shape_0" style="position:absolute;margin-left:8pt;margin-top:766pt;width:554.25pt;height:18.35pt" coordorigin="160,15320" coordsize="11085,367">
-          <v:rect id="shape_0" stroked="f" style="position:absolute;left:160;top:15320;width:11084;height:366;mso-position-horizontal-relative:page">
+        <v:group id="shape_0" style="position:absolute;margin-left:8pt;margin-top:766pt;width:554.15pt;height:18.25pt" coordorigin="160,15320" coordsize="11083,365">
+          <v:rect id="shape_0" stroked="f" style="position:absolute;left:160;top:15320;width:11082;height:364;mso-position-horizontal-relative:page">
             <v:imagedata r:id="rId1" detectmouseclick="t"/>
             <v:wrap v:type="none"/>
             <v:stroke color="#3465a4" joinstyle="round" endcap="flat"/>
@@ -2319,7 +2204,7 @@
                   <w:fldChar w:fldCharType="separate"/>
                 </w:r>
                 <w:r>
-                  <w:t>5</w:t>
+                  <w:t>6</w:t>
                 </w:r>
                 <w:r>
                   <w:fldChar w:fldCharType="end"/>
@@ -2354,8 +2239,8 @@
     <w:r>
       <w:rPr/>
       <w:pict>
-        <v:group id="shape_0" style="position:absolute;margin-left:8pt;margin-top:766pt;width:554.25pt;height:18.35pt" coordorigin="160,15320" coordsize="11085,367">
-          <v:rect id="shape_0" stroked="f" style="position:absolute;left:160;top:15320;width:11084;height:366;mso-position-horizontal-relative:page">
+        <v:group id="shape_0" style="position:absolute;margin-left:8pt;margin-top:766pt;width:554.15pt;height:18.25pt" coordorigin="160,15320" coordsize="11083,365">
+          <v:rect id="shape_0" stroked="f" style="position:absolute;left:160;top:15320;width:11082;height:364;mso-position-horizontal-relative:page">
             <v:imagedata r:id="rId1" detectmouseclick="t"/>
             <v:wrap v:type="none"/>
             <v:stroke color="#3465a4" joinstyle="round" endcap="flat"/>
@@ -2410,7 +2295,7 @@
                   <w:fldChar w:fldCharType="separate"/>
                 </w:r>
                 <w:r>
-                  <w:t>5</w:t>
+                  <w:t>6</w:t>
                 </w:r>
                 <w:r>
                   <w:fldChar w:fldCharType="end"/>
@@ -2445,17 +2330,17 @@
     <w:r>
       <w:rPr/>
       <w:pict>
-        <v:group id="shape_0" style="position:absolute;margin-left:11pt;margin-top:766pt;width:554.25pt;height:56.75pt" coordorigin="220,15320" coordsize="11085,1135">
+        <v:group id="shape_0" style="position:absolute;margin-left:11pt;margin-top:766pt;width:554.15pt;height:56.65pt" coordorigin="220,15320" coordsize="11083,1133">
           <v:shapetype id="shapetype_202" coordsize="21600,21600" o:spt="202" path="m,l,21600l21600,21600l21600,xe">
             <v:stroke joinstyle="miter"/>
             <v:path gradientshapeok="t" o:connecttype="rect"/>
           </v:shapetype>
-          <v:shape id="shape_0" stroked="f" style="position:absolute;left:1121;top:15721;width:9471;height:733;mso-position-horizontal-relative:page" type="shapetype_202">
+          <v:shape id="shape_0" stroked="f" style="position:absolute;left:1121;top:15721;width:9469;height:731;mso-position-horizontal-relative:page" type="shapetype_202">
             <v:wrap v:type="none"/>
             <v:fill on="false" detectmouseclick="t"/>
             <v:stroke color="#3465a4" joinstyle="round" endcap="flat"/>
           </v:shape>
-          <v:rect id="shape_0" stroked="f" style="position:absolute;left:220;top:15320;width:11084;height:366;mso-position-horizontal-relative:page">
+          <v:rect id="shape_0" stroked="f" style="position:absolute;left:220;top:15320;width:11082;height:364;mso-position-horizontal-relative:page">
             <v:imagedata r:id="rId1" detectmouseclick="t"/>
             <v:wrap v:type="none"/>
             <v:stroke color="#3465a4" joinstyle="round" endcap="flat"/>
@@ -2490,7 +2375,7 @@
                   <w:fldChar w:fldCharType="separate"/>
                 </w:r>
                 <w:r>
-                  <w:t>2</w:t>
+                  <w:t>6</w:t>
                 </w:r>
                 <w:r>
                   <w:fldChar w:fldCharType="end"/>
@@ -2510,7 +2395,7 @@
                   <w:fldChar w:fldCharType="separate"/>
                 </w:r>
                 <w:r>
-                  <w:t>5</w:t>
+                  <w:t>6</w:t>
                 </w:r>
                 <w:r>
                   <w:fldChar w:fldCharType="end"/>
@@ -2717,7 +2602,7 @@
     <w:r>
       <w:rPr/>
       <w:drawing>
-        <wp:anchor behindDoc="1" distT="0" distB="0" distL="114300" distR="114300" simplePos="0" locked="0" layoutInCell="1" allowOverlap="1" relativeHeight="6">
+        <wp:anchor behindDoc="1" distT="0" distB="0" distL="114300" distR="114300" simplePos="0" locked="0" layoutInCell="1" allowOverlap="1" relativeHeight="25">
           <wp:simplePos x="0" y="0"/>
           <wp:positionH relativeFrom="page">
             <wp:posOffset>4625340</wp:posOffset>
@@ -2728,7 +2613,7 @@
           <wp:extent cx="2063115" cy="504825"/>
           <wp:effectExtent l="0" t="0" r="0" b="0"/>
           <wp:wrapSquare wrapText="bothSides"/>
-          <wp:docPr id="3" name="Picture" descr="Logo_HSRT_Grau"/>
+          <wp:docPr id="3" name="Picture" descr=""/>
           <wp:cNvGraphicFramePr>
             <a:graphicFrameLocks xmlns:a="http://schemas.openxmlformats.org/drawingml/2006/main" noChangeAspect="1"/>
           </wp:cNvGraphicFramePr>
@@ -2736,7 +2621,7 @@
             <a:graphicData uri="http://schemas.openxmlformats.org/drawingml/2006/picture">
               <pic:pic xmlns:pic="http://schemas.openxmlformats.org/drawingml/2006/picture">
                 <pic:nvPicPr>
-                  <pic:cNvPr id="3" name="Picture" descr="Logo_HSRT_Grau"/>
+                  <pic:cNvPr id="3" name="Picture" descr=""/>
                   <pic:cNvPicPr>
                     <a:picLocks noChangeAspect="1" noChangeArrowheads="1"/>
                   </pic:cNvPicPr>
@@ -2769,7 +2654,7 @@
         </wp:anchor>
       </w:drawing>
       <w:drawing>
-        <wp:anchor behindDoc="1" distT="0" distB="0" distL="114300" distR="114300" simplePos="0" locked="0" layoutInCell="1" allowOverlap="1" relativeHeight="11">
+        <wp:anchor behindDoc="1" distT="0" distB="0" distL="114300" distR="114300" simplePos="0" locked="0" layoutInCell="1" allowOverlap="1" relativeHeight="26">
           <wp:simplePos x="0" y="0"/>
           <wp:positionH relativeFrom="page">
             <wp:posOffset>953770</wp:posOffset>
@@ -2780,7 +2665,7 @@
           <wp:extent cx="1211580" cy="506730"/>
           <wp:effectExtent l="0" t="0" r="0" b="0"/>
           <wp:wrapSquare wrapText="bothSides"/>
-          <wp:docPr id="4" name="Picture" descr="Logo_HSRT_INF_4C"/>
+          <wp:docPr id="4" name="Picture" descr=""/>
           <wp:cNvGraphicFramePr>
             <a:graphicFrameLocks xmlns:a="http://schemas.openxmlformats.org/drawingml/2006/main" noChangeAspect="1"/>
           </wp:cNvGraphicFramePr>
@@ -2788,7 +2673,7 @@
             <a:graphicData uri="http://schemas.openxmlformats.org/drawingml/2006/picture">
               <pic:pic xmlns:pic="http://schemas.openxmlformats.org/drawingml/2006/picture">
                 <pic:nvPicPr>
-                  <pic:cNvPr id="4" name="Picture" descr="Logo_HSRT_INF_4C"/>
+                  <pic:cNvPr id="4" name="Picture" descr=""/>
                   <pic:cNvPicPr>
                     <a:picLocks noChangeAspect="1" noChangeArrowheads="1"/>
                   </pic:cNvPicPr>
@@ -2853,6 +2738,170 @@
 </w:hdr>
 </file>
 
+<file path=word/header3.xml><?xml version="1.0" encoding="utf-8"?>
+<w:hdr xmlns:o="urn:schemas-microsoft-com:office:office" xmlns:r="http://schemas.openxmlformats.org/officeDocument/2006/relationships" xmlns:v="urn:schemas-microsoft-com:vml" xmlns:w="http://schemas.openxmlformats.org/wordprocessingml/2006/main" xmlns:w10="urn:schemas-microsoft-com:office:word" xmlns:wp="http://schemas.openxmlformats.org/drawingml/2006/wordprocessingDrawing">
+  <w:p>
+    <w:pPr>
+      <w:pStyle w:val="HFlietext"/>
+      <w:rPr/>
+    </w:pPr>
+    <w:r>
+      <w:rPr/>
+    </w:r>
+  </w:p>
+  <w:p>
+    <w:pPr>
+      <w:pStyle w:val="HFlietext"/>
+      <w:rPr/>
+    </w:pPr>
+    <w:r>
+      <w:rPr/>
+    </w:r>
+  </w:p>
+  <w:p>
+    <w:pPr>
+      <w:pStyle w:val="HFlietext"/>
+      <w:rPr/>
+    </w:pPr>
+    <w:r>
+      <w:rPr/>
+      <w:drawing>
+        <wp:anchor behindDoc="1" distT="0" distB="0" distL="114300" distR="114300" simplePos="0" locked="0" layoutInCell="1" allowOverlap="1" relativeHeight="13">
+          <wp:simplePos x="0" y="0"/>
+          <wp:positionH relativeFrom="page">
+            <wp:posOffset>4625340</wp:posOffset>
+          </wp:positionH>
+          <wp:positionV relativeFrom="page">
+            <wp:posOffset>749300</wp:posOffset>
+          </wp:positionV>
+          <wp:extent cx="2063115" cy="504825"/>
+          <wp:effectExtent l="0" t="0" r="0" b="0"/>
+          <wp:wrapSquare wrapText="bothSides"/>
+          <wp:docPr id="5" name="Picture" descr=""/>
+          <wp:cNvGraphicFramePr>
+            <a:graphicFrameLocks xmlns:a="http://schemas.openxmlformats.org/drawingml/2006/main" noChangeAspect="1"/>
+          </wp:cNvGraphicFramePr>
+          <a:graphic xmlns:a="http://schemas.openxmlformats.org/drawingml/2006/main">
+            <a:graphicData uri="http://schemas.openxmlformats.org/drawingml/2006/picture">
+              <pic:pic xmlns:pic="http://schemas.openxmlformats.org/drawingml/2006/picture">
+                <pic:nvPicPr>
+                  <pic:cNvPr id="5" name="Picture" descr=""/>
+                  <pic:cNvPicPr>
+                    <a:picLocks noChangeAspect="1" noChangeArrowheads="1"/>
+                  </pic:cNvPicPr>
+                </pic:nvPicPr>
+                <pic:blipFill>
+                  <a:blip r:embed="rId1"/>
+                  <a:stretch>
+                    <a:fillRect/>
+                  </a:stretch>
+                </pic:blipFill>
+                <pic:spPr bwMode="auto">
+                  <a:xfrm>
+                    <a:off x="0" y="0"/>
+                    <a:ext cx="2063115" cy="504825"/>
+                  </a:xfrm>
+                  <a:prstGeom prst="rect">
+                    <a:avLst/>
+                  </a:prstGeom>
+                  <a:noFill/>
+                  <a:ln w="9525">
+                    <a:noFill/>
+                    <a:miter lim="800000"/>
+                    <a:headEnd/>
+                    <a:tailEnd/>
+                  </a:ln>
+                </pic:spPr>
+              </pic:pic>
+            </a:graphicData>
+          </a:graphic>
+        </wp:anchor>
+      </w:drawing>
+      <w:drawing>
+        <wp:anchor behindDoc="1" distT="0" distB="0" distL="114300" distR="114300" simplePos="0" locked="0" layoutInCell="1" allowOverlap="1" relativeHeight="19">
+          <wp:simplePos x="0" y="0"/>
+          <wp:positionH relativeFrom="page">
+            <wp:posOffset>953770</wp:posOffset>
+          </wp:positionH>
+          <wp:positionV relativeFrom="page">
+            <wp:posOffset>744855</wp:posOffset>
+          </wp:positionV>
+          <wp:extent cx="1211580" cy="506730"/>
+          <wp:effectExtent l="0" t="0" r="0" b="0"/>
+          <wp:wrapSquare wrapText="bothSides"/>
+          <wp:docPr id="6" name="Picture" descr=""/>
+          <wp:cNvGraphicFramePr>
+            <a:graphicFrameLocks xmlns:a="http://schemas.openxmlformats.org/drawingml/2006/main" noChangeAspect="1"/>
+          </wp:cNvGraphicFramePr>
+          <a:graphic xmlns:a="http://schemas.openxmlformats.org/drawingml/2006/main">
+            <a:graphicData uri="http://schemas.openxmlformats.org/drawingml/2006/picture">
+              <pic:pic xmlns:pic="http://schemas.openxmlformats.org/drawingml/2006/picture">
+                <pic:nvPicPr>
+                  <pic:cNvPr id="6" name="Picture" descr=""/>
+                  <pic:cNvPicPr>
+                    <a:picLocks noChangeAspect="1" noChangeArrowheads="1"/>
+                  </pic:cNvPicPr>
+                </pic:nvPicPr>
+                <pic:blipFill>
+                  <a:blip r:embed="rId2"/>
+                  <a:stretch>
+                    <a:fillRect/>
+                  </a:stretch>
+                </pic:blipFill>
+                <pic:spPr bwMode="auto">
+                  <a:xfrm>
+                    <a:off x="0" y="0"/>
+                    <a:ext cx="1211580" cy="506730"/>
+                  </a:xfrm>
+                  <a:prstGeom prst="rect">
+                    <a:avLst/>
+                  </a:prstGeom>
+                  <a:noFill/>
+                  <a:ln w="9525">
+                    <a:noFill/>
+                    <a:miter lim="800000"/>
+                    <a:headEnd/>
+                    <a:tailEnd/>
+                  </a:ln>
+                </pic:spPr>
+              </pic:pic>
+            </a:graphicData>
+          </a:graphic>
+        </wp:anchor>
+      </w:drawing>
+    </w:r>
+  </w:p>
+  <w:p>
+    <w:pPr>
+      <w:pStyle w:val="HFlietext"/>
+      <w:rPr/>
+    </w:pPr>
+    <w:r>
+      <w:rPr/>
+    </w:r>
+  </w:p>
+  <w:p>
+    <w:pPr>
+      <w:pStyle w:val="HFlietext"/>
+      <w:rPr/>
+    </w:pPr>
+    <w:r>
+      <w:rPr/>
+    </w:r>
+  </w:p>
+  <w:p>
+    <w:pPr>
+      <w:pStyle w:val="HFlietext"/>
+      <w:spacing w:lineRule="exact" w:line="320" w:before="0" w:after="120"/>
+      <w:rPr/>
+    </w:pPr>
+    <w:r>
+      <w:rPr/>
+    </w:r>
+  </w:p>
+</w:hdr>
+</file>
+
 <file path=word/numbering.xml><?xml version="1.0" encoding="utf-8"?>
 <w:numbering xmlns:w="http://schemas.openxmlformats.org/wordprocessingml/2006/main" xmlns:o="urn:schemas-microsoft-com:office:office" xmlns:r="http://schemas.openxmlformats.org/officeDocument/2006/relationships" xmlns:v="urn:schemas-microsoft-com:vml">
   <w:abstractNum w:abstractNumId="1">
@@ -3541,6 +3590,143 @@
     </w:lvl>
   </w:abstractNum>
   <w:abstractNum w:abstractNumId="6">
+    <w:lvl w:ilvl="0">
+      <w:start w:val="1"/>
+      <w:numFmt w:val="bullet"/>
+      <w:lvlText w:val=""/>
+      <w:lvlJc w:val="left"/>
+      <w:pPr>
+        <w:tabs>
+          <w:tab w:val="num" w:pos="720"/>
+        </w:tabs>
+        <w:ind w:left="720" w:hanging="360"/>
+      </w:pPr>
+      <w:rPr>
+        <w:rFonts w:ascii="Symbol" w:hAnsi="Symbol" w:cs="Symbol" w:hint="default"/>
+      </w:rPr>
+    </w:lvl>
+    <w:lvl w:ilvl="1">
+      <w:start w:val="1"/>
+      <w:numFmt w:val="bullet"/>
+      <w:lvlText w:val="◦"/>
+      <w:lvlJc w:val="left"/>
+      <w:pPr>
+        <w:tabs>
+          <w:tab w:val="num" w:pos="1080"/>
+        </w:tabs>
+        <w:ind w:left="1080" w:hanging="360"/>
+      </w:pPr>
+      <w:rPr>
+        <w:rFonts w:ascii="OpenSymbol" w:hAnsi="OpenSymbol" w:cs="OpenSymbol" w:hint="default"/>
+      </w:rPr>
+    </w:lvl>
+    <w:lvl w:ilvl="2">
+      <w:start w:val="1"/>
+      <w:numFmt w:val="bullet"/>
+      <w:lvlText w:val="▪"/>
+      <w:lvlJc w:val="left"/>
+      <w:pPr>
+        <w:tabs>
+          <w:tab w:val="num" w:pos="1440"/>
+        </w:tabs>
+        <w:ind w:left="1440" w:hanging="360"/>
+      </w:pPr>
+      <w:rPr>
+        <w:rFonts w:ascii="OpenSymbol" w:hAnsi="OpenSymbol" w:cs="OpenSymbol" w:hint="default"/>
+      </w:rPr>
+    </w:lvl>
+    <w:lvl w:ilvl="3">
+      <w:start w:val="1"/>
+      <w:numFmt w:val="bullet"/>
+      <w:lvlText w:val=""/>
+      <w:lvlJc w:val="left"/>
+      <w:pPr>
+        <w:tabs>
+          <w:tab w:val="num" w:pos="1800"/>
+        </w:tabs>
+        <w:ind w:left="1800" w:hanging="360"/>
+      </w:pPr>
+      <w:rPr>
+        <w:rFonts w:ascii="Symbol" w:hAnsi="Symbol" w:cs="Symbol" w:hint="default"/>
+      </w:rPr>
+    </w:lvl>
+    <w:lvl w:ilvl="4">
+      <w:start w:val="1"/>
+      <w:numFmt w:val="bullet"/>
+      <w:lvlText w:val="◦"/>
+      <w:lvlJc w:val="left"/>
+      <w:pPr>
+        <w:tabs>
+          <w:tab w:val="num" w:pos="2160"/>
+        </w:tabs>
+        <w:ind w:left="2160" w:hanging="360"/>
+      </w:pPr>
+      <w:rPr>
+        <w:rFonts w:ascii="OpenSymbol" w:hAnsi="OpenSymbol" w:cs="OpenSymbol" w:hint="default"/>
+      </w:rPr>
+    </w:lvl>
+    <w:lvl w:ilvl="5">
+      <w:start w:val="1"/>
+      <w:numFmt w:val="bullet"/>
+      <w:lvlText w:val="▪"/>
+      <w:lvlJc w:val="left"/>
+      <w:pPr>
+        <w:tabs>
+          <w:tab w:val="num" w:pos="2520"/>
+        </w:tabs>
+        <w:ind w:left="2520" w:hanging="360"/>
+      </w:pPr>
+      <w:rPr>
+        <w:rFonts w:ascii="OpenSymbol" w:hAnsi="OpenSymbol" w:cs="OpenSymbol" w:hint="default"/>
+      </w:rPr>
+    </w:lvl>
+    <w:lvl w:ilvl="6">
+      <w:start w:val="1"/>
+      <w:numFmt w:val="bullet"/>
+      <w:lvlText w:val=""/>
+      <w:lvlJc w:val="left"/>
+      <w:pPr>
+        <w:tabs>
+          <w:tab w:val="num" w:pos="2880"/>
+        </w:tabs>
+        <w:ind w:left="2880" w:hanging="360"/>
+      </w:pPr>
+      <w:rPr>
+        <w:rFonts w:ascii="Symbol" w:hAnsi="Symbol" w:cs="Symbol" w:hint="default"/>
+      </w:rPr>
+    </w:lvl>
+    <w:lvl w:ilvl="7">
+      <w:start w:val="1"/>
+      <w:numFmt w:val="bullet"/>
+      <w:lvlText w:val="◦"/>
+      <w:lvlJc w:val="left"/>
+      <w:pPr>
+        <w:tabs>
+          <w:tab w:val="num" w:pos="3240"/>
+        </w:tabs>
+        <w:ind w:left="3240" w:hanging="360"/>
+      </w:pPr>
+      <w:rPr>
+        <w:rFonts w:ascii="OpenSymbol" w:hAnsi="OpenSymbol" w:cs="OpenSymbol" w:hint="default"/>
+      </w:rPr>
+    </w:lvl>
+    <w:lvl w:ilvl="8">
+      <w:start w:val="1"/>
+      <w:numFmt w:val="bullet"/>
+      <w:lvlText w:val="▪"/>
+      <w:lvlJc w:val="left"/>
+      <w:pPr>
+        <w:tabs>
+          <w:tab w:val="num" w:pos="3600"/>
+        </w:tabs>
+        <w:ind w:left="3600" w:hanging="360"/>
+      </w:pPr>
+      <w:rPr>
+        <w:rFonts w:ascii="OpenSymbol" w:hAnsi="OpenSymbol" w:cs="OpenSymbol" w:hint="default"/>
+      </w:rPr>
+    </w:lvl>
+  </w:abstractNum>
+  <w:abstractNum w:abstractNumId="7">
     <w:lvl w:ilvl="0">
       <w:start w:val="1"/>
       <w:numFmt w:val="none"/>
@@ -3677,6 +3863,9 @@
   <w:num w:numId="6">
     <w:abstractNumId w:val="6"/>
   </w:num>
+  <w:num w:numId="7">
+    <w:abstractNumId w:val="7"/>
+  </w:num>
 </w:numbering>
 </file>
 
@@ -3696,15 +3885,15 @@
   <w:latentStyles w:count="267" w:defQFormat="0" w:defUnhideWhenUsed="0" w:defSemiHidden="0" w:defUIPriority="0" w:defLockedState="0">
     <w:lsdException w:qFormat="1" w:name="Normal"/>
     <w:lsdException w:qFormat="1" w:name="heading 1"/>
-    <w:lsdException w:qFormat="1" w:unhideWhenUsed="1" w:semiHidden="1" w:name="heading 2"/>
-    <w:lsdException w:qFormat="1" w:unhideWhenUsed="1" w:semiHidden="1" w:name="heading 3"/>
-    <w:lsdException w:qFormat="1" w:unhideWhenUsed="1" w:semiHidden="1" w:name="heading 4"/>
-    <w:lsdException w:qFormat="1" w:unhideWhenUsed="1" w:semiHidden="1" w:name="heading 5"/>
-    <w:lsdException w:qFormat="1" w:unhideWhenUsed="1" w:semiHidden="1" w:name="heading 6"/>
-    <w:lsdException w:qFormat="1" w:unhideWhenUsed="1" w:semiHidden="1" w:name="heading 7"/>
-    <w:lsdException w:qFormat="1" w:unhideWhenUsed="1" w:semiHidden="1" w:name="heading 8"/>
-    <w:lsdException w:qFormat="1" w:unhideWhenUsed="1" w:semiHidden="1" w:name="heading 9"/>
-    <w:lsdException w:qFormat="1" w:unhideWhenUsed="1" w:semiHidden="1" w:name="caption"/>
+    <w:lsdException w:unhideWhenUsed="1" w:semiHidden="1" w:qFormat="1" w:name="heading 2"/>
+    <w:lsdException w:unhideWhenUsed="1" w:semiHidden="1" w:qFormat="1" w:name="heading 3"/>
+    <w:lsdException w:unhideWhenUsed="1" w:semiHidden="1" w:qFormat="1" w:name="heading 4"/>
+    <w:lsdException w:unhideWhenUsed="1" w:semiHidden="1" w:qFormat="1" w:name="heading 5"/>
+    <w:lsdException w:unhideWhenUsed="1" w:semiHidden="1" w:qFormat="1" w:name="heading 6"/>
+    <w:lsdException w:unhideWhenUsed="1" w:semiHidden="1" w:qFormat="1" w:name="heading 7"/>
+    <w:lsdException w:unhideWhenUsed="1" w:semiHidden="1" w:qFormat="1" w:name="heading 8"/>
+    <w:lsdException w:unhideWhenUsed="1" w:semiHidden="1" w:qFormat="1" w:name="heading 9"/>
+    <w:lsdException w:unhideWhenUsed="1" w:semiHidden="1" w:qFormat="1" w:name="caption"/>
     <w:lsdException w:qFormat="1" w:name="Title"/>
     <w:lsdException w:qFormat="1" w:name="Subtitle"/>
     <w:lsdException w:uiPriority="99" w:name="Hyperlink"/>
@@ -3720,7 +3909,7 @@
     <w:lsdException w:qFormat="1" w:name="Subtle Reference"/>
     <w:lsdException w:qFormat="1" w:name="Intense Reference"/>
     <w:lsdException w:qFormat="1" w:name="Book Title"/>
-    <w:lsdException w:qFormat="1" w:unhideWhenUsed="1" w:semiHidden="1" w:name="TOC Heading"/>
+    <w:lsdException w:unhideWhenUsed="1" w:semiHidden="1" w:qFormat="1" w:name="TOC Heading"/>
   </w:latentStyles>
   <w:style w:type="paragraph" w:styleId="Normal" w:default="1">
     <w:name w:val="Normal"/>
@@ -4076,6 +4265,30 @@
   </w:style>
   <w:style w:type="character" w:styleId="ListLabel7">
     <w:name w:val="ListLabel 7"/>
+    <w:rPr>
+      <w:rFonts w:cs="OpenSymbol"/>
+    </w:rPr>
+  </w:style>
+  <w:style w:type="character" w:styleId="ListLabel8">
+    <w:name w:val="ListLabel 8"/>
+    <w:rPr>
+      <w:rFonts w:cs="Symbol"/>
+    </w:rPr>
+  </w:style>
+  <w:style w:type="character" w:styleId="ListLabel9">
+    <w:name w:val="ListLabel 9"/>
+    <w:rPr>
+      <w:rFonts w:cs="OpenSymbol"/>
+    </w:rPr>
+  </w:style>
+  <w:style w:type="character" w:styleId="ListLabel10">
+    <w:name w:val="ListLabel 10"/>
+    <w:rPr>
+      <w:rFonts w:cs="Symbol"/>
+    </w:rPr>
+  </w:style>
+  <w:style w:type="character" w:styleId="ListLabel11">
+    <w:name w:val="ListLabel 11"/>
     <w:rPr>
       <w:rFonts w:cs="OpenSymbol"/>
     </w:rPr>
@@ -6455,7 +6668,7 @@
       <w:lang w:val="de-DE" w:eastAsia="de-DE" w:bidi="ar-SA"/>
     </w:rPr>
   </w:style>
-  <w:style w:type="paragraph" w:styleId="ListLabel11">
+  <w:style w:type="paragraph" w:styleId="ListLabel12">
     <w:name w:val="ListLabel 1"/>
     <w:pPr>
       <w:widowControl/>
@@ -7315,14 +7528,16 @@
     <w:pPr>
       <w:widowControl/>
       <w:suppressAutoHyphens w:val="true"/>
+      <w:bidi w:val="0"/>
       <w:spacing w:lineRule="exact" w:line="320"/>
+      <w:jc w:val="left"/>
     </w:pPr>
     <w:rPr>
       <w:rFonts w:ascii="Franklin Gothic Book" w:hAnsi="Franklin Gothic Book" w:eastAsia="Cambria" w:cs="Franklin Gothic Book"/>
-      <w:color w:val="auto"/>
+      <w:color w:val="00000A"/>
       <w:sz w:val="24"/>
       <w:szCs w:val="24"/>
-      <w:lang w:val="de-DE" w:bidi="ar-SA" w:eastAsia="de-DE"/>
+      <w:lang w:val="de-DE" w:eastAsia="de-DE" w:bidi="ar-SA"/>
     </w:rPr>
   </w:style>
   <w:style w:type="paragraph" w:styleId="Zitat">
@@ -7334,6 +7549,18 @@
   <w:style w:type="paragraph" w:styleId="Untertitel">
     <w:name w:val="Untertitel"/>
     <w:basedOn w:val="Berschrift"/>
+    <w:pPr/>
+    <w:rPr/>
+  </w:style>
+  <w:style w:type="paragraph" w:styleId="TabellenInhalt">
+    <w:name w:val="Tabellen Inhalt"/>
+    <w:basedOn w:val="Normal"/>
+    <w:pPr/>
+    <w:rPr/>
+  </w:style>
+  <w:style w:type="paragraph" w:styleId="Tabellenberschrift">
+    <w:name w:val="Tabellen Überschrift"/>
+    <w:basedOn w:val="TabellenInhalt"/>
     <w:pPr/>
     <w:rPr/>
   </w:style>
@@ -7389,7 +7616,7 @@
     </w:tblPr>
     <w:tblStylePr w:type="firstRow">
       <w:pPr>
-        <w:spacing w:line="240" w:lineRule="auto" w:after="0" w:before="0"/>
+        <w:spacing w:lineRule="auto" w:after="0" w:line="240" w:before="0"/>
       </w:pPr>
       <w:rPr>
         <w:b/>
@@ -7403,7 +7630,7 @@
     </w:tblStylePr>
     <w:tblStylePr w:type="lastRow">
       <w:pPr>
-        <w:spacing w:line="240" w:lineRule="auto" w:after="0" w:before="0"/>
+        <w:spacing w:lineRule="auto" w:after="0" w:line="240" w:before="0"/>
       </w:pPr>
       <w:rPr>
         <w:b/>

</xml_diff>

<commit_message>
added master project foo
</commit_message>
<xml_diff>
--- a/Master_Projektkennblatt_ppasler.docx
+++ b/Master_Projektkennblatt_ppasler.docx
@@ -279,31 +279,7 @@
         <w:rPr>
           <w:rFonts w:ascii="Franklin Gothic Medium" w:hAnsi="Franklin Gothic Medium"/>
         </w:rPr>
-        <w:t xml:space="preserve">Müdigkeit ist laut einer Studie [1] für jeden 5. Unfall verantwortlich. Müdigkeitserkennung im Fahrzeugumfeld kann helfen, diese, teilweise schweren, Unfälle zu vermeiden. Lösungen mit Body-Sensoren liefert sehr gute Ergebnisse </w:t>
-      </w:r>
-      <w:r>
-        <w:rPr>
-          <w:rFonts w:ascii="Franklin Gothic Medium" w:hAnsi="Franklin Gothic Medium"/>
-        </w:rPr>
-        <w:t>[2] - [5]</w:t>
-      </w:r>
-      <w:r>
-        <w:rPr>
-          <w:rFonts w:ascii="Franklin Gothic Medium" w:hAnsi="Franklin Gothic Medium"/>
-        </w:rPr>
-        <w:t xml:space="preserve">, scheitern aber in der Praxis häufig auf Grund seines invasiven Charakters und komplexen Versuchsaufbaus. Ziel des Projekts ist die Entwicklung eines Systems, dass Körperfunktionen (EEG und EKG Signalen) überwacht und diese auswertet, ohne den Fahrer zu beeinträchtigen. </w:t>
-      </w:r>
-      <w:r>
-        <w:rPr>
-          <w:rFonts w:ascii="Franklin Gothic Medium" w:hAnsi="Franklin Gothic Medium"/>
-        </w:rPr>
-        <w:t xml:space="preserve">Hierfür soll das klassische EKG (3 Elektroden) durch ein EKG Brustband ersetzt werden. </w:t>
-      </w:r>
-      <w:r>
-        <w:rPr>
-          <w:rFonts w:ascii="Franklin Gothic Medium" w:hAnsi="Franklin Gothic Medium"/>
-        </w:rPr>
-        <w:t>Weiterhin wird die Möglichkeit einer einfachen Portierung der Anwendung vom Simulator in ein echtes Fahrzeug geprüft. Das System soll eigenständig Müdigkeit erkennen oder zur Validierung / Verbesserung bestehender Systeme verwendet werden können.</w:t>
+        <w:t>Müdigkeit ist laut einer Studie [1] für jeden 5. Unfall verantwortlich. Müdigkeitserkennung im Fahrzeugumfeld kann helfen, diese, teilweise schweren, Unfälle zu vermeiden. Lösungen mit Body-Sensoren liefert sehr gute Ergebnisse [2] - [5], scheitern aber in der Praxis häufig auf Grund seines invasiven Charakters und komplexen Versuchsaufbaus. Ziel des Projekts ist die Entwicklung eines Systems, dass Körperfunktionen (EEG und EKG Signalen) überwacht und diese auswertet, ohne den Fahrer zu beeinträchtigen. Hierfür soll das klassische EKG (3 Elektroden) durch ein EKG Brustband ersetzt werden. Weiterhin wird die Möglichkeit einer einfachen Portierung der Anwendung vom Simulator in ein echtes Fahrzeug geprüft. Das System soll eigenständig Müdigkeit erkennen oder zur Validierung / Verbesserung bestehender Systeme verwendet werden können.</w:t>
       </w:r>
     </w:p>
     <w:p>
@@ -364,7 +340,7 @@
           <w:footerReference w:type="default" r:id="rId5"/>
           <w:footerReference w:type="first" r:id="rId6"/>
           <w:type w:val="nextPage"/>
-          <w:pgSz w:w="11909" w:h="16834"/>
+          <w:pgSz w:w="11906" w:h="16838"/>
           <w:pgMar w:left="1440" w:right="864" w:header="0" w:top="1134" w:footer="1650" w:bottom="1707" w:gutter="0"/>
           <w:pgNumType w:fmt="decimal"/>
           <w:formProt w:val="false"/>
@@ -549,31 +525,7 @@
         <w:rPr>
           <w:rFonts w:ascii="Franklin Gothic Medium" w:hAnsi="Franklin Gothic Medium"/>
         </w:rPr>
-        <w:t xml:space="preserve">Recherche zu erkennbaren Zeichen von Müdigkeit und </w:t>
-      </w:r>
-      <w:r>
-        <w:rPr>
-          <w:rFonts w:ascii="Franklin Gothic Medium" w:hAnsi="Franklin Gothic Medium"/>
-        </w:rPr>
-        <w:t>S</w:t>
-      </w:r>
-      <w:r>
-        <w:rPr>
-          <w:rFonts w:ascii="Franklin Gothic Medium" w:hAnsi="Franklin Gothic Medium"/>
-        </w:rPr>
-        <w:t>uch</w:t>
-      </w:r>
-      <w:r>
-        <w:rPr>
-          <w:rFonts w:ascii="Franklin Gothic Medium" w:hAnsi="Franklin Gothic Medium"/>
-        </w:rPr>
-        <w:t>e</w:t>
-      </w:r>
-      <w:r>
-        <w:rPr>
-          <w:rFonts w:ascii="Franklin Gothic Medium" w:hAnsi="Franklin Gothic Medium"/>
-        </w:rPr>
-        <w:t xml:space="preserve"> nach geeigneten Datenbanken. </w:t>
+        <w:t xml:space="preserve">Recherche zu erkennbaren Zeichen von Müdigkeit und Suche nach geeigneten Datenbanken. </w:t>
       </w:r>
     </w:p>
     <w:p>
@@ -591,13 +543,7 @@
         <w:rPr>
           <w:rFonts w:ascii="Franklin Gothic Medium" w:hAnsi="Franklin Gothic Medium"/>
         </w:rPr>
-        <w:t xml:space="preserve">Durchführung von Testfahrten im Simulator und Aufnahme von Testdaten mit übermüdeten Fahrern. Die Testfahrten werden per Video aufgezeichnet und später manuell mit „Müdigkeitszeichen“ (Gähnen, Kopf fällt nach vorn) markiert. </w:t>
-      </w:r>
-      <w:r>
-        <w:rPr>
-          <w:rFonts w:ascii="Franklin Gothic Medium" w:hAnsi="Franklin Gothic Medium"/>
-        </w:rPr>
-        <w:t>Weiterhin wird das Fahrverhalten zur Analyse hinzugezogen (bspw. Ruckartiges Gegenlenken)</w:t>
+        <w:t>Durchführung von Testfahrten im Simulator und Aufnahme von Testdaten mit übermüdeten Fahrern. Die Testfahrten werden per Video aufgezeichnet und später manuell mit „Müdigkeitszeichen“ (Gähnen, Kopf fällt nach vorn) markiert. Weiterhin wird das Fahrverhalten zur Analyse hinzugezogen (bspw. Ruckartiges Gegenlenken)</w:t>
       </w:r>
     </w:p>
     <w:p>
@@ -719,19 +665,7 @@
         <w:rPr>
           <w:rFonts w:ascii="Franklin Gothic Medium" w:hAnsi="Franklin Gothic Medium"/>
         </w:rPr>
-        <w:t xml:space="preserve">Müdigkeitserkennung mit einer Analyse der </w:t>
-      </w:r>
-      <w:r>
-        <w:rPr>
-          <w:rFonts w:ascii="Franklin Gothic Medium" w:hAnsi="Franklin Gothic Medium"/>
-        </w:rPr>
-        <w:t xml:space="preserve">Heart Rate Variability </w:t>
-      </w:r>
-      <w:r>
-        <w:rPr>
-          <w:rFonts w:ascii="Franklin Gothic Medium" w:hAnsi="Franklin Gothic Medium"/>
-        </w:rPr>
-        <w:t>(HRV) und einem EKG lieferten zuverlässige Ergebnisse [2], [3]</w:t>
+        <w:t>Müdigkeitserkennung mit einer Analyse der Heart Rate Variability (HRV) und einem EKG lieferten zuverlässige Ergebnisse [2], [3]</w:t>
       </w:r>
     </w:p>
     <w:p>
@@ -913,19 +847,7 @@
         <w:rPr>
           <w:rFonts w:ascii="Franklin Gothic Medium" w:hAnsi="Franklin Gothic Medium"/>
         </w:rPr>
-        <w:t>Geplante Ergebnisse Meilenstein 1 (</w:t>
-      </w:r>
-      <w:r>
-        <w:rPr>
-          <w:rFonts w:ascii="Franklin Gothic Medium" w:hAnsi="Franklin Gothic Medium"/>
-        </w:rPr>
-        <w:t>Januar</w:t>
-      </w:r>
-      <w:r>
-        <w:rPr>
-          <w:rFonts w:ascii="Franklin Gothic Medium" w:hAnsi="Franklin Gothic Medium"/>
-        </w:rPr>
-        <w:t>)</w:t>
+        <w:t>Geplante Ergebnisse Meilenstein 1 (Januar)</w:t>
       </w:r>
     </w:p>
     <w:p>
@@ -1187,26 +1109,14 @@
         <w:rPr>
           <w:rFonts w:ascii="Franklin Gothic Medium" w:hAnsi="Franklin Gothic Medium"/>
         </w:rPr>
-        <w:t xml:space="preserve">Ziel ist die Implementierung einen Systems zu Müdigkeitserkennung mit Körpersensoren (EEG / EKG). </w:t>
-      </w:r>
-      <w:r>
-        <w:rPr>
-          <w:rFonts w:ascii="Franklin Gothic Medium" w:hAnsi="Franklin Gothic Medium"/>
-        </w:rPr>
-        <w:t xml:space="preserve">Die </w:t>
+        <w:t xml:space="preserve">Ziel ist die Implementierung einen Systems zu Müdigkeitserkennung mit Körpersensoren (EEG / EKG). Die </w:t>
       </w:r>
       <w:bookmarkStart w:id="1" w:name="__DdeLink__193_1335946929"/>
       <w:r>
         <w:rPr>
           <w:rFonts w:ascii="Franklin Gothic Medium" w:hAnsi="Franklin Gothic Medium"/>
         </w:rPr>
-        <w:t xml:space="preserve">Heart Rate Variability </w:t>
-      </w:r>
-      <w:r>
-        <w:rPr>
-          <w:rFonts w:ascii="Franklin Gothic Medium" w:hAnsi="Franklin Gothic Medium"/>
-        </w:rPr>
-        <w:t xml:space="preserve">(HRV) </w:t>
+        <w:t xml:space="preserve">Heart Rate Variability (HRV) </w:t>
       </w:r>
       <w:bookmarkEnd w:id="1"/>
       <w:r>
@@ -1214,6 +1124,12 @@
           <w:rFonts w:ascii="Franklin Gothic Medium" w:hAnsi="Franklin Gothic Medium"/>
         </w:rPr>
         <w:t xml:space="preserve">zeigte sich in der Literaturrecherche als verlässliche Größe, um Müdigkeit mit einem EKG zu erkennen [2][3]. Mit einem Brustband wurde dieser Versuch noch nicht durchgeführt. </w:t>
+      </w:r>
+      <w:r>
+        <w:rPr>
+          <w:rFonts w:ascii="Franklin Gothic Medium" w:hAnsi="Franklin Gothic Medium"/>
+        </w:rPr>
+        <w:t>Die Erwartung ist ein System, dass Müdigkeit anhand von EKG-Daten über die HRV mit dem Brustband erkannt werden kann.</w:t>
       </w:r>
     </w:p>
     <w:p>
@@ -1449,9 +1365,7 @@
           <w:szCs w:val="24"/>
           <w:lang w:eastAsia="de-DE"/>
         </w:rPr>
-        <w:t>[5] Aleksandra Vuckovic, Vlada Radivojevic, Andrew C.N. Chen, and Dejan Popovic. Automatic recognition of alertness and drowsiness from EEG by an</w:t>
-        <w:t xml:space="preserve"> artificial neural network. Medical Engineering &amp; Physics, 24(5):349 – 360,</w:t>
-        <w:t xml:space="preserve"> 2002.</w:t>
+        <w:t>[5] Aleksandra Vuckovic, Vlada Radivojevic, Andrew C.N. Chen, and Dejan Popovic. Automatic recognition of alertness and drowsiness from EEG by an artificial neural network. Medical Engineering &amp; Physics, 24(5):349 – 360, 2002.</w:t>
       </w:r>
     </w:p>
     <w:p>
@@ -1488,23 +1402,7 @@
           <w:sz w:val="24"/>
           <w:szCs w:val="24"/>
         </w:rPr>
-        <w:t>[</w:t>
-      </w:r>
-      <w:r>
-        <w:rPr>
-          <w:rFonts w:ascii="Franklin Gothic Medium" w:hAnsi="Franklin Gothic Medium"/>
-          <w:sz w:val="24"/>
-          <w:szCs w:val="24"/>
-        </w:rPr>
-        <w:t>6</w:t>
-      </w:r>
-      <w:r>
-        <w:rPr>
-          <w:rFonts w:ascii="Franklin Gothic Medium" w:hAnsi="Franklin Gothic Medium"/>
-          <w:sz w:val="24"/>
-          <w:szCs w:val="24"/>
-        </w:rPr>
-        <w:t>] Arun Sahayadhas, Kenneth Sundaraj and Murugappan Murugappan. Detecting driver drowsiness based on sensors: A review. Sensors, 12(12):16937, 2012.</w:t>
+        <w:t>[6] Arun Sahayadhas, Kenneth Sundaraj and Murugappan Murugappan. Detecting driver drowsiness based on sensors: A review. Sensors, 12(12):16937, 2012.</w:t>
       </w:r>
     </w:p>
     <w:p>
@@ -1573,7 +1471,7 @@
     <w:tbl>
       <w:tblPr>
         <w:jc w:val="left"/>
-        <w:tblInd w:w="83" w:type="dxa"/>
+        <w:tblInd w:w="78" w:type="dxa"/>
         <w:tblBorders>
           <w:top w:val="single" w:sz="4" w:space="0" w:color="00000A"/>
           <w:left w:val="single" w:sz="4" w:space="0" w:color="00000A"/>
@@ -1584,15 +1482,15 @@
         </w:tblBorders>
         <w:tblCellMar>
           <w:top w:w="0" w:type="dxa"/>
-          <w:left w:w="83" w:type="dxa"/>
+          <w:left w:w="78" w:type="dxa"/>
           <w:bottom w:w="0" w:type="dxa"/>
           <w:right w:w="108" w:type="dxa"/>
         </w:tblCellMar>
       </w:tblPr>
       <w:tblGrid>
-        <w:gridCol w:w="995"/>
+        <w:gridCol w:w="994"/>
         <w:gridCol w:w="2126"/>
-        <w:gridCol w:w="6003"/>
+        <w:gridCol w:w="6004"/>
       </w:tblGrid>
       <w:tr>
         <w:trPr>
@@ -1600,7 +1498,7 @@
         </w:trPr>
         <w:tc>
           <w:tcPr>
-            <w:tcW w:w="995" w:type="dxa"/>
+            <w:tcW w:w="994" w:type="dxa"/>
             <w:tcBorders>
               <w:top w:val="single" w:sz="4" w:space="0" w:color="00000A"/>
               <w:left w:val="single" w:sz="4" w:space="0" w:color="00000A"/>
@@ -1611,7 +1509,7 @@
             </w:tcBorders>
             <w:shd w:fill="FFFFFF" w:val="clear"/>
             <w:tcMar>
-              <w:left w:w="83" w:type="dxa"/>
+              <w:left w:w="78" w:type="dxa"/>
             </w:tcMar>
           </w:tcPr>
           <w:p>
@@ -1645,7 +1543,7 @@
             </w:tcBorders>
             <w:shd w:fill="FFFFFF" w:val="clear"/>
             <w:tcMar>
-              <w:left w:w="83" w:type="dxa"/>
+              <w:left w:w="78" w:type="dxa"/>
             </w:tcMar>
           </w:tcPr>
           <w:p>
@@ -1668,7 +1566,7 @@
         </w:tc>
         <w:tc>
           <w:tcPr>
-            <w:tcW w:w="6003" w:type="dxa"/>
+            <w:tcW w:w="6004" w:type="dxa"/>
             <w:tcBorders>
               <w:top w:val="single" w:sz="4" w:space="0" w:color="00000A"/>
               <w:left w:val="single" w:sz="4" w:space="0" w:color="00000A"/>
@@ -1679,7 +1577,7 @@
             </w:tcBorders>
             <w:shd w:fill="FFFFFF" w:val="clear"/>
             <w:tcMar>
-              <w:left w:w="83" w:type="dxa"/>
+              <w:left w:w="78" w:type="dxa"/>
             </w:tcMar>
           </w:tcPr>
           <w:p>
@@ -1707,7 +1605,7 @@
         </w:trPr>
         <w:tc>
           <w:tcPr>
-            <w:tcW w:w="995" w:type="dxa"/>
+            <w:tcW w:w="994" w:type="dxa"/>
             <w:tcBorders>
               <w:top w:val="single" w:sz="4" w:space="0" w:color="00000A"/>
               <w:left w:val="single" w:sz="4" w:space="0" w:color="00000A"/>
@@ -1718,7 +1616,7 @@
             </w:tcBorders>
             <w:shd w:fill="FFFFFF" w:val="clear"/>
             <w:tcMar>
-              <w:left w:w="83" w:type="dxa"/>
+              <w:left w:w="78" w:type="dxa"/>
             </w:tcMar>
           </w:tcPr>
           <w:p>
@@ -1750,7 +1648,7 @@
             </w:tcBorders>
             <w:shd w:fill="FFFFFF" w:val="clear"/>
             <w:tcMar>
-              <w:left w:w="83" w:type="dxa"/>
+              <w:left w:w="78" w:type="dxa"/>
             </w:tcMar>
           </w:tcPr>
           <w:p>
@@ -1771,7 +1669,7 @@
         </w:tc>
         <w:tc>
           <w:tcPr>
-            <w:tcW w:w="6003" w:type="dxa"/>
+            <w:tcW w:w="6004" w:type="dxa"/>
             <w:tcBorders>
               <w:top w:val="single" w:sz="4" w:space="0" w:color="00000A"/>
               <w:left w:val="single" w:sz="4" w:space="0" w:color="00000A"/>
@@ -1782,7 +1680,7 @@
             </w:tcBorders>
             <w:shd w:fill="FFFFFF" w:val="clear"/>
             <w:tcMar>
-              <w:left w:w="83" w:type="dxa"/>
+              <w:left w:w="78" w:type="dxa"/>
             </w:tcMar>
           </w:tcPr>
           <w:p>
@@ -1808,7 +1706,7 @@
         </w:trPr>
         <w:tc>
           <w:tcPr>
-            <w:tcW w:w="995" w:type="dxa"/>
+            <w:tcW w:w="994" w:type="dxa"/>
             <w:tcBorders>
               <w:top w:val="single" w:sz="4" w:space="0" w:color="00000A"/>
               <w:left w:val="single" w:sz="4" w:space="0" w:color="00000A"/>
@@ -1819,7 +1717,7 @@
             </w:tcBorders>
             <w:shd w:fill="FFFFFF" w:val="clear"/>
             <w:tcMar>
-              <w:left w:w="83" w:type="dxa"/>
+              <w:left w:w="78" w:type="dxa"/>
             </w:tcMar>
           </w:tcPr>
           <w:p>
@@ -1851,7 +1749,7 @@
             </w:tcBorders>
             <w:shd w:fill="FFFFFF" w:val="clear"/>
             <w:tcMar>
-              <w:left w:w="83" w:type="dxa"/>
+              <w:left w:w="78" w:type="dxa"/>
             </w:tcMar>
           </w:tcPr>
           <w:p>
@@ -1872,7 +1770,7 @@
         </w:tc>
         <w:tc>
           <w:tcPr>
-            <w:tcW w:w="6003" w:type="dxa"/>
+            <w:tcW w:w="6004" w:type="dxa"/>
             <w:tcBorders>
               <w:top w:val="single" w:sz="4" w:space="0" w:color="00000A"/>
               <w:left w:val="single" w:sz="4" w:space="0" w:color="00000A"/>
@@ -1883,7 +1781,7 @@
             </w:tcBorders>
             <w:shd w:fill="FFFFFF" w:val="clear"/>
             <w:tcMar>
-              <w:left w:w="83" w:type="dxa"/>
+              <w:left w:w="78" w:type="dxa"/>
             </w:tcMar>
           </w:tcPr>
           <w:p>
@@ -1909,7 +1807,7 @@
         </w:trPr>
         <w:tc>
           <w:tcPr>
-            <w:tcW w:w="995" w:type="dxa"/>
+            <w:tcW w:w="994" w:type="dxa"/>
             <w:tcBorders>
               <w:top w:val="single" w:sz="4" w:space="0" w:color="00000A"/>
               <w:left w:val="single" w:sz="4" w:space="0" w:color="00000A"/>
@@ -1920,7 +1818,7 @@
             </w:tcBorders>
             <w:shd w:fill="FFFFFF" w:val="clear"/>
             <w:tcMar>
-              <w:left w:w="83" w:type="dxa"/>
+              <w:left w:w="78" w:type="dxa"/>
             </w:tcMar>
           </w:tcPr>
           <w:p>
@@ -1952,7 +1850,7 @@
             </w:tcBorders>
             <w:shd w:fill="FFFFFF" w:val="clear"/>
             <w:tcMar>
-              <w:left w:w="83" w:type="dxa"/>
+              <w:left w:w="78" w:type="dxa"/>
             </w:tcMar>
           </w:tcPr>
           <w:p>
@@ -1973,7 +1871,7 @@
         </w:tc>
         <w:tc>
           <w:tcPr>
-            <w:tcW w:w="6003" w:type="dxa"/>
+            <w:tcW w:w="6004" w:type="dxa"/>
             <w:tcBorders>
               <w:top w:val="single" w:sz="4" w:space="0" w:color="00000A"/>
               <w:left w:val="single" w:sz="4" w:space="0" w:color="00000A"/>
@@ -1984,7 +1882,7 @@
             </w:tcBorders>
             <w:shd w:fill="FFFFFF" w:val="clear"/>
             <w:tcMar>
-              <w:left w:w="83" w:type="dxa"/>
+              <w:left w:w="78" w:type="dxa"/>
             </w:tcMar>
           </w:tcPr>
           <w:p>
@@ -1999,25 +1897,7 @@
               <w:rPr>
                 <w:rFonts w:ascii="Franklin Gothic Medium" w:hAnsi="Franklin Gothic Medium"/>
               </w:rPr>
-              <w:t xml:space="preserve">Änderungen </w:t>
-            </w:r>
-            <w:r>
-              <w:rPr>
-                <w:rFonts w:ascii="Franklin Gothic Medium" w:hAnsi="Franklin Gothic Medium"/>
-              </w:rPr>
-              <w:t xml:space="preserve">nach </w:t>
-            </w:r>
-            <w:r>
-              <w:rPr>
-                <w:rFonts w:ascii="Franklin Gothic Medium" w:hAnsi="Franklin Gothic Medium"/>
-              </w:rPr>
-              <w:t xml:space="preserve">Feedback </w:t>
-            </w:r>
-            <w:r>
-              <w:rPr>
-                <w:rFonts w:ascii="Franklin Gothic Medium" w:hAnsi="Franklin Gothic Medium"/>
-              </w:rPr>
-              <w:t>(24.11.)</w:t>
+              <w:t>Änderungen nach Feedback (24.11.)</w:t>
             </w:r>
           </w:p>
           <w:p>
@@ -2035,25 +1915,7 @@
               <w:rPr>
                 <w:rFonts w:ascii="Franklin Gothic Medium" w:hAnsi="Franklin Gothic Medium"/>
               </w:rPr>
-              <w:t>Zu e</w:t>
-            </w:r>
-            <w:r>
-              <w:rPr>
-                <w:rFonts w:ascii="Franklin Gothic Medium" w:hAnsi="Franklin Gothic Medium"/>
-              </w:rPr>
-              <w:t>rwartende</w:t>
-            </w:r>
-            <w:r>
-              <w:rPr>
-                <w:rFonts w:ascii="Franklin Gothic Medium" w:hAnsi="Franklin Gothic Medium"/>
-              </w:rPr>
-              <w:t>s</w:t>
-            </w:r>
-            <w:r>
-              <w:rPr>
-                <w:rFonts w:ascii="Franklin Gothic Medium" w:hAnsi="Franklin Gothic Medium"/>
-              </w:rPr>
-              <w:t xml:space="preserve"> Ergebnis</w:t>
+              <w:t>Zu erwartendes Ergebnis</w:t>
             </w:r>
           </w:p>
           <w:p>
@@ -2148,8 +2010,8 @@
     <w:r>
       <w:rPr/>
       <w:pict>
-        <v:group id="shape_0" style="position:absolute;margin-left:8pt;margin-top:766pt;width:554.15pt;height:18.25pt" coordorigin="160,15320" coordsize="11083,365">
-          <v:rect id="shape_0" stroked="f" style="position:absolute;left:160;top:15320;width:11082;height:364;mso-position-horizontal-relative:page">
+        <v:group id="shape_0" style="position:absolute;margin-left:8pt;margin-top:766pt;width:554.1pt;height:18.2pt" coordorigin="160,15320" coordsize="11082,364">
+          <v:rect id="shape_0" stroked="f" style="position:absolute;left:160;top:15320;width:11081;height:363;mso-position-horizontal-relative:page">
             <v:imagedata r:id="rId1" detectmouseclick="t"/>
             <v:wrap v:type="none"/>
             <v:stroke color="#3465a4" joinstyle="round" endcap="flat"/>
@@ -2239,8 +2101,8 @@
     <w:r>
       <w:rPr/>
       <w:pict>
-        <v:group id="shape_0" style="position:absolute;margin-left:8pt;margin-top:766pt;width:554.15pt;height:18.25pt" coordorigin="160,15320" coordsize="11083,365">
-          <v:rect id="shape_0" stroked="f" style="position:absolute;left:160;top:15320;width:11082;height:364;mso-position-horizontal-relative:page">
+        <v:group id="shape_0" style="position:absolute;margin-left:8pt;margin-top:766pt;width:554.1pt;height:18.2pt" coordorigin="160,15320" coordsize="11082,364">
+          <v:rect id="shape_0" stroked="f" style="position:absolute;left:160;top:15320;width:11081;height:363;mso-position-horizontal-relative:page">
             <v:imagedata r:id="rId1" detectmouseclick="t"/>
             <v:wrap v:type="none"/>
             <v:stroke color="#3465a4" joinstyle="round" endcap="flat"/>
@@ -2330,17 +2192,17 @@
     <w:r>
       <w:rPr/>
       <w:pict>
-        <v:group id="shape_0" style="position:absolute;margin-left:11pt;margin-top:766pt;width:554.15pt;height:56.65pt" coordorigin="220,15320" coordsize="11083,1133">
+        <v:group id="shape_0" style="position:absolute;margin-left:11pt;margin-top:766pt;width:554.1pt;height:56.6pt" coordorigin="220,15320" coordsize="11082,1132">
           <v:shapetype id="shapetype_202" coordsize="21600,21600" o:spt="202" path="m,l,21600l21600,21600l21600,xe">
             <v:stroke joinstyle="miter"/>
             <v:path gradientshapeok="t" o:connecttype="rect"/>
           </v:shapetype>
-          <v:shape id="shape_0" stroked="f" style="position:absolute;left:1121;top:15721;width:9469;height:731;mso-position-horizontal-relative:page" type="shapetype_202">
+          <v:shape id="shape_0" stroked="f" style="position:absolute;left:1121;top:15721;width:9468;height:730;mso-position-horizontal-relative:page" type="shapetype_202">
             <v:wrap v:type="none"/>
             <v:fill on="false" detectmouseclick="t"/>
             <v:stroke color="#3465a4" joinstyle="round" endcap="flat"/>
           </v:shape>
-          <v:rect id="shape_0" stroked="f" style="position:absolute;left:220;top:15320;width:11082;height:364;mso-position-horizontal-relative:page">
+          <v:rect id="shape_0" stroked="f" style="position:absolute;left:220;top:15320;width:11081;height:363;mso-position-horizontal-relative:page">
             <v:imagedata r:id="rId1" detectmouseclick="t"/>
             <v:wrap v:type="none"/>
             <v:stroke color="#3465a4" joinstyle="round" endcap="flat"/>
@@ -2449,7 +2311,7 @@
           <wp:extent cx="2063115" cy="504825"/>
           <wp:effectExtent l="0" t="0" r="0" b="0"/>
           <wp:wrapSquare wrapText="bothSides"/>
-          <wp:docPr id="1" name="Picture" descr="Logo_HSRT_Grau"/>
+          <wp:docPr id="1" name="Picture" descr=""/>
           <wp:cNvGraphicFramePr>
             <a:graphicFrameLocks xmlns:a="http://schemas.openxmlformats.org/drawingml/2006/main" noChangeAspect="1"/>
           </wp:cNvGraphicFramePr>
@@ -2457,7 +2319,7 @@
             <a:graphicData uri="http://schemas.openxmlformats.org/drawingml/2006/picture">
               <pic:pic xmlns:pic="http://schemas.openxmlformats.org/drawingml/2006/picture">
                 <pic:nvPicPr>
-                  <pic:cNvPr id="1" name="Picture" descr="Logo_HSRT_Grau"/>
+                  <pic:cNvPr id="1" name="Picture" descr=""/>
                   <pic:cNvPicPr>
                     <a:picLocks noChangeAspect="1" noChangeArrowheads="1"/>
                   </pic:cNvPicPr>
@@ -2501,7 +2363,7 @@
           <wp:extent cx="1211580" cy="506730"/>
           <wp:effectExtent l="0" t="0" r="0" b="0"/>
           <wp:wrapSquare wrapText="bothSides"/>
-          <wp:docPr id="2" name="Picture" descr="Logo_HSRT_INF_4C"/>
+          <wp:docPr id="2" name="Picture" descr=""/>
           <wp:cNvGraphicFramePr>
             <a:graphicFrameLocks xmlns:a="http://schemas.openxmlformats.org/drawingml/2006/main" noChangeAspect="1"/>
           </wp:cNvGraphicFramePr>
@@ -2509,7 +2371,7 @@
             <a:graphicData uri="http://schemas.openxmlformats.org/drawingml/2006/picture">
               <pic:pic xmlns:pic="http://schemas.openxmlformats.org/drawingml/2006/picture">
                 <pic:nvPicPr>
-                  <pic:cNvPr id="2" name="Picture" descr="Logo_HSRT_INF_4C"/>
+                  <pic:cNvPr id="2" name="Picture" descr=""/>
                   <pic:cNvPicPr>
                     <a:picLocks noChangeAspect="1" noChangeArrowheads="1"/>
                   </pic:cNvPicPr>
@@ -2602,7 +2464,7 @@
     <w:r>
       <w:rPr/>
       <w:drawing>
-        <wp:anchor behindDoc="1" distT="0" distB="0" distL="114300" distR="114300" simplePos="0" locked="0" layoutInCell="1" allowOverlap="1" relativeHeight="25">
+        <wp:anchor behindDoc="1" distT="0" distB="0" distL="114300" distR="114300" simplePos="0" locked="0" layoutInCell="1" allowOverlap="1" relativeHeight="13">
           <wp:simplePos x="0" y="0"/>
           <wp:positionH relativeFrom="page">
             <wp:posOffset>4625340</wp:posOffset>
@@ -2654,7 +2516,7 @@
         </wp:anchor>
       </w:drawing>
       <w:drawing>
-        <wp:anchor behindDoc="1" distT="0" distB="0" distL="114300" distR="114300" simplePos="0" locked="0" layoutInCell="1" allowOverlap="1" relativeHeight="26">
+        <wp:anchor behindDoc="1" distT="0" distB="0" distL="114300" distR="114300" simplePos="0" locked="0" layoutInCell="1" allowOverlap="1" relativeHeight="14">
           <wp:simplePos x="0" y="0"/>
           <wp:positionH relativeFrom="page">
             <wp:posOffset>953770</wp:posOffset>
@@ -2766,7 +2628,7 @@
     <w:r>
       <w:rPr/>
       <w:drawing>
-        <wp:anchor behindDoc="1" distT="0" distB="0" distL="114300" distR="114300" simplePos="0" locked="0" layoutInCell="1" allowOverlap="1" relativeHeight="13">
+        <wp:anchor behindDoc="1" distT="0" distB="0" distL="114300" distR="114300" simplePos="0" locked="0" layoutInCell="1" allowOverlap="1" relativeHeight="5">
           <wp:simplePos x="0" y="0"/>
           <wp:positionH relativeFrom="page">
             <wp:posOffset>4625340</wp:posOffset>
@@ -2818,7 +2680,7 @@
         </wp:anchor>
       </w:drawing>
       <w:drawing>
-        <wp:anchor behindDoc="1" distT="0" distB="0" distL="114300" distR="114300" simplePos="0" locked="0" layoutInCell="1" allowOverlap="1" relativeHeight="19">
+        <wp:anchor behindDoc="1" distT="0" distB="0" distL="114300" distR="114300" simplePos="0" locked="0" layoutInCell="1" allowOverlap="1" relativeHeight="10">
           <wp:simplePos x="0" y="0"/>
           <wp:positionH relativeFrom="page">
             <wp:posOffset>953770</wp:posOffset>
@@ -4293,6 +4155,18 @@
       <w:rFonts w:cs="OpenSymbol"/>
     </w:rPr>
   </w:style>
+  <w:style w:type="character" w:styleId="ListLabel12">
+    <w:name w:val="ListLabel 12"/>
+    <w:rPr>
+      <w:rFonts w:cs="Symbol"/>
+    </w:rPr>
+  </w:style>
+  <w:style w:type="character" w:styleId="ListLabel13">
+    <w:name w:val="ListLabel 13"/>
+    <w:rPr>
+      <w:rFonts w:cs="OpenSymbol"/>
+    </w:rPr>
+  </w:style>
   <w:style w:type="paragraph" w:styleId="Berschrift">
     <w:name w:val="Überschrift"/>
     <w:basedOn w:val="Normal"/>
@@ -6668,7 +6542,7 @@
       <w:lang w:val="de-DE" w:eastAsia="de-DE" w:bidi="ar-SA"/>
     </w:rPr>
   </w:style>
-  <w:style w:type="paragraph" w:styleId="ListLabel12">
+  <w:style w:type="paragraph" w:styleId="ListLabel14">
     <w:name w:val="ListLabel 1"/>
     <w:pPr>
       <w:widowControl/>

</xml_diff>